<commit_message>
Wersja numer 2 z poprawionymi labelami
</commit_message>
<xml_diff>
--- a/Text_mining_project.docx
+++ b/Text_mining_project.docx
@@ -170,7 +170,25 @@
           <w:sz w:val="40"/>
           <w:lang w:val="en-US"/>
         </w:rPr>
-        <w:t xml:space="preserve">Which type of song is the most popular: happy, sad, angry or relaxed? </w:t>
+        <w:t xml:space="preserve">Which type of song is the most popular: happy, sad or </w:t>
+      </w:r>
+      <w:r>
+        <w:rPr>
+          <w:b/>
+          <w:bCs/>
+          <w:sz w:val="40"/>
+          <w:lang w:val="en-US"/>
+        </w:rPr>
+        <w:t>angry</w:t>
+      </w:r>
+      <w:r>
+        <w:rPr>
+          <w:b/>
+          <w:bCs/>
+          <w:sz w:val="40"/>
+          <w:lang w:val="en-US"/>
+        </w:rPr>
+        <w:t xml:space="preserve">? </w:t>
       </w:r>
       <w:r>
         <w:rPr>
@@ -1663,7 +1681,19 @@
         <w:rPr>
           <w:lang w:val="en-US"/>
         </w:rPr>
-        <w:t>: happy, sad, angry or relaxed</w:t>
+        <w:t>: happy, sad</w:t>
+      </w:r>
+      <w:r>
+        <w:rPr>
+          <w:lang w:val="en-US"/>
+        </w:rPr>
+        <w:t xml:space="preserve"> or</w:t>
+      </w:r>
+      <w:r>
+        <w:rPr>
+          <w:lang w:val="en-US"/>
+        </w:rPr>
+        <w:t xml:space="preserve"> angry</w:t>
       </w:r>
       <w:r>
         <w:rPr>
@@ -1831,7 +1861,19 @@
         <w:rPr>
           <w:lang w:val="en-US"/>
         </w:rPr>
-        <w:t xml:space="preserve">owever </w:t>
+        <w:t>owever</w:t>
+      </w:r>
+      <w:r>
+        <w:rPr>
+          <w:lang w:val="en-US"/>
+        </w:rPr>
+        <w:t>,</w:t>
+      </w:r>
+      <w:r>
+        <w:rPr>
+          <w:lang w:val="en-US"/>
+        </w:rPr>
+        <w:t xml:space="preserve"> </w:t>
       </w:r>
       <w:r>
         <w:rPr>
@@ -2608,25 +2650,7 @@
           <w:szCs w:val="20"/>
           <w:lang w:val="en-US"/>
         </w:rPr>
-        <w:t xml:space="preserve">: Russell J. (1980) A circumplex model of affect, Journal </w:t>
-      </w:r>
-      <w:proofErr w:type="spellStart"/>
-      <w:r>
-        <w:rPr>
-          <w:sz w:val="20"/>
-          <w:szCs w:val="20"/>
-          <w:lang w:val="en-US"/>
-        </w:rPr>
-        <w:t>ofPersonality</w:t>
-      </w:r>
-      <w:proofErr w:type="spellEnd"/>
-      <w:r>
-        <w:rPr>
-          <w:sz w:val="20"/>
-          <w:szCs w:val="20"/>
-          <w:lang w:val="en-US"/>
-        </w:rPr>
-        <w:t xml:space="preserve"> and Social Psychology, vol. 39, 1161–1178.</w:t>
+        <w:t>: Russell J. (1980) A circumplex model of affect, Journal ofPersonality and Social Psychology, vol. 39, 1161–1178.</w:t>
       </w:r>
     </w:p>
     <w:p>
@@ -2893,14 +2917,12 @@
         </w:rPr>
         <w:t xml:space="preserve"> </w:t>
       </w:r>
-      <w:proofErr w:type="spellStart"/>
       <w:r>
         <w:rPr>
           <w:lang w:val="en-US"/>
         </w:rPr>
         <w:t>Siriket</w:t>
       </w:r>
-      <w:proofErr w:type="spellEnd"/>
       <w:r>
         <w:rPr>
           <w:lang w:val="en-US"/>
@@ -2911,21 +2933,7 @@
         <w:rPr>
           <w:lang w:val="en-US"/>
         </w:rPr>
-        <w:t>Sa-</w:t>
-      </w:r>
-      <w:proofErr w:type="spellStart"/>
-      <w:r>
-        <w:rPr>
-          <w:lang w:val="en-US"/>
-        </w:rPr>
-        <w:t>ing</w:t>
-      </w:r>
-      <w:proofErr w:type="spellEnd"/>
-      <w:r>
-        <w:rPr>
-          <w:lang w:val="en-US"/>
-        </w:rPr>
-        <w:t xml:space="preserve"> </w:t>
+        <w:t xml:space="preserve">Sa-ing </w:t>
       </w:r>
       <w:r>
         <w:rPr>
@@ -2937,16 +2945,8 @@
         <w:rPr>
           <w:lang w:val="en-US"/>
         </w:rPr>
-        <w:t xml:space="preserve"> </w:t>
-      </w:r>
-      <w:proofErr w:type="spellStart"/>
-      <w:r>
-        <w:rPr>
-          <w:lang w:val="en-US"/>
-        </w:rPr>
-        <w:t>Khonthapagdee</w:t>
-      </w:r>
-      <w:proofErr w:type="spellEnd"/>
+        <w:t xml:space="preserve"> Khonthapagdee</w:t>
+      </w:r>
       <w:r>
         <w:rPr>
           <w:lang w:val="en-US"/>
@@ -3258,7 +3258,19 @@
         <w:rPr>
           <w:lang w:val="en-US"/>
         </w:rPr>
-        <w:t xml:space="preserve">yrics </w:t>
+        <w:t>yrics</w:t>
+      </w:r>
+      <w:r>
+        <w:rPr>
+          <w:lang w:val="en-US"/>
+        </w:rPr>
+        <w:t>,</w:t>
+      </w:r>
+      <w:r>
+        <w:rPr>
+          <w:lang w:val="en-US"/>
+        </w:rPr>
+        <w:t xml:space="preserve"> </w:t>
       </w:r>
       <w:r>
         <w:rPr>
@@ -3402,7 +3414,13 @@
         <w:rPr>
           <w:lang w:val="en-US"/>
         </w:rPr>
-        <w:t xml:space="preserve">between </w:t>
+        <w:t>from</w:t>
+      </w:r>
+      <w:r>
+        <w:rPr>
+          <w:lang w:val="en-US"/>
+        </w:rPr>
+        <w:t xml:space="preserve"> </w:t>
       </w:r>
       <w:r>
         <w:rPr>
@@ -3414,7 +3432,7 @@
         <w:rPr>
           <w:lang w:val="en-US"/>
         </w:rPr>
-        <w:t>and</w:t>
+        <w:t>to</w:t>
       </w:r>
       <w:r>
         <w:rPr>
@@ -3426,31 +3444,97 @@
         <w:rPr>
           <w:lang w:val="en-US"/>
         </w:rPr>
-        <w:t xml:space="preserve">, </w:t>
-      </w:r>
-      <w:r>
-        <w:rPr>
-          <w:lang w:val="en-US"/>
-        </w:rPr>
-        <w:t xml:space="preserve">with </w:t>
-      </w:r>
-      <w:r>
-        <w:rPr>
-          <w:lang w:val="en-US"/>
-        </w:rPr>
-        <w:t xml:space="preserve">marks below </w:t>
-      </w:r>
-      <w:r>
-        <w:rPr>
-          <w:lang w:val="en-US"/>
-        </w:rPr>
-        <w:t>0</w:t>
-      </w:r>
-      <w:r>
-        <w:rPr>
-          <w:lang w:val="en-US"/>
-        </w:rPr>
-        <w:t>.5</w:t>
+        <w:t xml:space="preserve">. </w:t>
+      </w:r>
+      <w:r>
+        <w:rPr>
+          <w:lang w:val="en-US"/>
+        </w:rPr>
+        <w:t>However</w:t>
+      </w:r>
+      <w:r>
+        <w:rPr>
+          <w:lang w:val="en-US"/>
+        </w:rPr>
+        <w:t>,</w:t>
+      </w:r>
+      <w:r>
+        <w:rPr>
+          <w:lang w:val="en-US"/>
+        </w:rPr>
+        <w:t xml:space="preserve"> songs are not </w:t>
+      </w:r>
+      <w:r>
+        <w:rPr>
+          <w:lang w:val="en-US"/>
+        </w:rPr>
+        <w:t xml:space="preserve">evenly distributed </w:t>
+      </w:r>
+      <w:r>
+        <w:rPr>
+          <w:lang w:val="en-US"/>
+        </w:rPr>
+        <w:t>across those variables</w:t>
+      </w:r>
+      <w:r>
+        <w:rPr>
+          <w:lang w:val="en-US"/>
+        </w:rPr>
+        <w:t xml:space="preserve"> as</w:t>
+      </w:r>
+      <w:r>
+        <w:rPr>
+          <w:lang w:val="en-US"/>
+        </w:rPr>
+        <w:t xml:space="preserve"> it is</w:t>
+      </w:r>
+      <w:r>
+        <w:rPr>
+          <w:lang w:val="en-US"/>
+        </w:rPr>
+        <w:t xml:space="preserve"> shown on Figure 2</w:t>
+      </w:r>
+      <w:r>
+        <w:rPr>
+          <w:lang w:val="en-US"/>
+        </w:rPr>
+        <w:t>,</w:t>
+      </w:r>
+      <w:r>
+        <w:rPr>
+          <w:lang w:val="en-US"/>
+        </w:rPr>
+        <w:t xml:space="preserve"> making mood labeling</w:t>
+      </w:r>
+      <w:r>
+        <w:rPr>
+          <w:lang w:val="en-US"/>
+        </w:rPr>
+        <w:t xml:space="preserve"> much</w:t>
+      </w:r>
+      <w:r>
+        <w:rPr>
+          <w:lang w:val="en-US"/>
+        </w:rPr>
+        <w:t xml:space="preserve"> more complicated. We want to train our model on songs </w:t>
+      </w:r>
+      <w:r>
+        <w:rPr>
+          <w:lang w:val="en-US"/>
+        </w:rPr>
+        <w:t>in which emotion</w:t>
+      </w:r>
+      <w:r>
+        <w:rPr>
+          <w:lang w:val="en-US"/>
+        </w:rPr>
+        <w:t>al states</w:t>
+      </w:r>
+      <w:r>
+        <w:rPr>
+          <w:lang w:val="en-US"/>
+        </w:rPr>
+        <w:t xml:space="preserve"> are</w:t>
       </w:r>
       <w:r>
         <w:rPr>
@@ -3462,339 +3546,105 @@
         <w:rPr>
           <w:lang w:val="en-US"/>
         </w:rPr>
-        <w:t>indicating</w:t>
-      </w:r>
-      <w:r>
-        <w:rPr>
-          <w:lang w:val="en-US"/>
-        </w:rPr>
-        <w:t xml:space="preserve"> low energy and a negative sound and </w:t>
-      </w:r>
-      <w:r>
-        <w:rPr>
-          <w:lang w:val="en-US"/>
-        </w:rPr>
-        <w:t>above 0.5</w:t>
-      </w:r>
-      <w:r>
-        <w:rPr>
-          <w:lang w:val="en-US"/>
-        </w:rPr>
-        <w:t xml:space="preserve"> -</w:t>
+        <w:t>clear</w:t>
+      </w:r>
+      <w:r>
+        <w:rPr>
+          <w:lang w:val="en-US"/>
+        </w:rPr>
+        <w:t>ly</w:t>
+      </w:r>
+      <w:r>
+        <w:rPr>
+          <w:lang w:val="en-US"/>
+        </w:rPr>
+        <w:t xml:space="preserve"> expressed</w:t>
+      </w:r>
+      <w:r>
+        <w:rPr>
+          <w:lang w:val="en-US"/>
+        </w:rPr>
+        <w:t xml:space="preserve">, with enough examples of lyrics </w:t>
+      </w:r>
+      <w:r>
+        <w:rPr>
+          <w:lang w:val="en-US"/>
+        </w:rPr>
+        <w:t>for</w:t>
+      </w:r>
+      <w:r>
+        <w:rPr>
+          <w:lang w:val="en-US"/>
+        </w:rPr>
+        <w:t xml:space="preserve"> each category.</w:t>
+      </w:r>
+      <w:r>
+        <w:rPr>
+          <w:lang w:val="en-US"/>
+        </w:rPr>
+        <w:t xml:space="preserve"> That’s why we </w:t>
+      </w:r>
+      <w:r>
+        <w:rPr>
+          <w:lang w:val="en-US"/>
+        </w:rPr>
+        <w:t>apply mood labels only to song</w:t>
+      </w:r>
+      <w:r>
+        <w:rPr>
+          <w:lang w:val="en-US"/>
+        </w:rPr>
+        <w:t>s</w:t>
+      </w:r>
+      <w:r>
+        <w:rPr>
+          <w:lang w:val="en-US"/>
+        </w:rPr>
+        <w:t xml:space="preserve"> w</w:t>
+      </w:r>
+      <w:r>
+        <w:rPr>
+          <w:lang w:val="en-US"/>
+        </w:rPr>
+        <w:t>ith</w:t>
+      </w:r>
+      <w:r>
+        <w:rPr>
+          <w:lang w:val="en-US"/>
+        </w:rPr>
+        <w:t xml:space="preserve"> attributes in the 1</w:t>
+      </w:r>
+      <w:r>
+        <w:rPr>
+          <w:vertAlign w:val="superscript"/>
+          <w:lang w:val="en-US"/>
+        </w:rPr>
+        <w:t>st</w:t>
+      </w:r>
+      <w:r>
+        <w:rPr>
+          <w:lang w:val="en-US"/>
+        </w:rPr>
+        <w:t xml:space="preserve"> or 3</w:t>
+      </w:r>
+      <w:r>
+        <w:rPr>
+          <w:vertAlign w:val="superscript"/>
+          <w:lang w:val="en-US"/>
+        </w:rPr>
+        <w:t>rd</w:t>
+      </w:r>
+      <w:r>
+        <w:rPr>
+          <w:lang w:val="en-US"/>
+        </w:rPr>
+        <w:t xml:space="preserve"> quartile.</w:t>
       </w:r>
       <w:r>
         <w:rPr>
           <w:lang w:val="en-US"/>
         </w:rPr>
         <w:t xml:space="preserve"> </w:t>
-      </w:r>
-      <w:r>
-        <w:rPr>
-          <w:lang w:val="en-US"/>
-        </w:rPr>
-        <w:t>high energy and a positive sound.</w:t>
-      </w:r>
-      <w:r>
-        <w:rPr>
-          <w:lang w:val="en-US"/>
-        </w:rPr>
-        <w:t xml:space="preserve"> After applying</w:t>
-      </w:r>
-      <w:r>
-        <w:rPr>
-          <w:lang w:val="en-US"/>
-        </w:rPr>
-        <w:t xml:space="preserve"> mood</w:t>
-      </w:r>
-      <w:r>
-        <w:rPr>
-          <w:lang w:val="en-US"/>
-        </w:rPr>
-        <w:t xml:space="preserve"> labels </w:t>
-      </w:r>
-      <w:r>
-        <w:rPr>
-          <w:lang w:val="en-US"/>
-        </w:rPr>
-        <w:t>t</w:t>
-      </w:r>
-      <w:r>
-        <w:rPr>
-          <w:lang w:val="en-US"/>
-        </w:rPr>
-        <w:t xml:space="preserve">here are </w:t>
-      </w:r>
-      <w:r>
-        <w:rPr>
-          <w:lang w:val="en-US"/>
-        </w:rPr>
-        <w:t>44</w:t>
-      </w:r>
-      <w:r>
-        <w:rPr>
-          <w:lang w:val="en-US"/>
-        </w:rPr>
-        <w:t>64</w:t>
-      </w:r>
-      <w:r>
-        <w:rPr>
-          <w:lang w:val="en-US"/>
-        </w:rPr>
-        <w:t xml:space="preserve"> </w:t>
-      </w:r>
-      <w:r>
-        <w:rPr>
-          <w:lang w:val="en-US"/>
-        </w:rPr>
-        <w:t xml:space="preserve">happy, </w:t>
-      </w:r>
-      <w:r>
-        <w:rPr>
-          <w:lang w:val="en-US"/>
-        </w:rPr>
-        <w:t>4499</w:t>
-      </w:r>
-      <w:r>
-        <w:rPr>
-          <w:lang w:val="en-US"/>
-        </w:rPr>
-        <w:t xml:space="preserve"> angry, </w:t>
-      </w:r>
-      <w:r>
-        <w:rPr>
-          <w:lang w:val="en-US"/>
-        </w:rPr>
-        <w:t>124</w:t>
-      </w:r>
-      <w:r>
-        <w:rPr>
-          <w:lang w:val="en-US"/>
-        </w:rPr>
-        <w:t>8</w:t>
-      </w:r>
-      <w:r>
-        <w:rPr>
-          <w:lang w:val="en-US"/>
-        </w:rPr>
-        <w:t xml:space="preserve"> sad and </w:t>
-      </w:r>
-      <w:r>
-        <w:rPr>
-          <w:lang w:val="en-US"/>
-        </w:rPr>
-        <w:t>46</w:t>
-      </w:r>
-      <w:r>
-        <w:rPr>
-          <w:lang w:val="en-US"/>
-        </w:rPr>
-        <w:t>3</w:t>
-      </w:r>
-      <w:r>
-        <w:rPr>
-          <w:lang w:val="en-US"/>
-        </w:rPr>
-        <w:t xml:space="preserve"> </w:t>
-      </w:r>
-      <w:r>
-        <w:rPr>
-          <w:lang w:val="en-US"/>
-        </w:rPr>
-        <w:t>relaxed songs</w:t>
-      </w:r>
-      <w:r>
-        <w:rPr>
-          <w:lang w:val="en-US"/>
-        </w:rPr>
-        <w:t>.</w:t>
-      </w:r>
-      <w:r>
-        <w:rPr>
-          <w:lang w:val="en-US"/>
-        </w:rPr>
-        <w:t xml:space="preserve"> This dataset will be used </w:t>
-      </w:r>
-      <w:r>
-        <w:rPr>
-          <w:lang w:val="en-US"/>
-        </w:rPr>
-        <w:t>for</w:t>
-      </w:r>
-      <w:r>
-        <w:rPr>
-          <w:lang w:val="en-US"/>
-        </w:rPr>
-        <w:t xml:space="preserve"> train</w:t>
-      </w:r>
-      <w:r>
-        <w:rPr>
-          <w:lang w:val="en-US"/>
-        </w:rPr>
-        <w:t>ing</w:t>
-      </w:r>
-      <w:r>
-        <w:rPr>
-          <w:lang w:val="en-US"/>
-        </w:rPr>
-        <w:t>, evaluat</w:t>
-      </w:r>
-      <w:r>
-        <w:rPr>
-          <w:lang w:val="en-US"/>
-        </w:rPr>
-        <w:t>ing</w:t>
-      </w:r>
-      <w:r>
-        <w:rPr>
-          <w:lang w:val="en-US"/>
-        </w:rPr>
-        <w:t xml:space="preserve"> and choos</w:t>
-      </w:r>
-      <w:r>
-        <w:rPr>
-          <w:lang w:val="en-US"/>
-        </w:rPr>
-        <w:t>ing the best mood classification model.</w:t>
-      </w:r>
-    </w:p>
-    <w:p>
-      <w:pPr>
-        <w:tabs>
-          <w:tab w:val="left" w:pos="8738"/>
-        </w:tabs>
-        <w:spacing w:line="360" w:lineRule="auto"/>
-        <w:ind w:firstLine="600"/>
-        <w:jc w:val="both"/>
-        <w:rPr>
-          <w:lang w:val="en-US"/>
-        </w:rPr>
-      </w:pPr>
-      <w:r>
-        <w:rPr>
-          <w:lang w:val="en-US"/>
-        </w:rPr>
-        <w:lastRenderedPageBreak/>
-        <w:t xml:space="preserve">The </w:t>
-      </w:r>
-      <w:r>
-        <w:rPr>
-          <w:lang w:val="en-US"/>
-        </w:rPr>
-        <w:t>second dataset</w:t>
-      </w:r>
-      <w:r>
-        <w:rPr>
-          <w:lang w:val="en-US"/>
-        </w:rPr>
-        <w:t xml:space="preserve"> is from </w:t>
-      </w:r>
-      <w:r>
-        <w:rPr>
-          <w:lang w:val="en-US"/>
-        </w:rPr>
-        <w:t>Billboard</w:t>
-      </w:r>
-      <w:r>
-        <w:rPr>
-          <w:lang w:val="en-US"/>
-        </w:rPr>
-        <w:t xml:space="preserve"> </w:t>
-      </w:r>
-      <w:r>
-        <w:rPr>
-          <w:lang w:val="en-US"/>
-        </w:rPr>
-        <w:t>Hot 100</w:t>
-      </w:r>
-      <w:r>
-        <w:rPr>
-          <w:lang w:val="en-US"/>
-        </w:rPr>
-        <w:t xml:space="preserve"> </w:t>
-      </w:r>
-      <w:r>
-        <w:rPr>
-          <w:lang w:val="en-US"/>
-        </w:rPr>
-        <w:t xml:space="preserve">and it holds data of around </w:t>
-      </w:r>
-      <w:r>
-        <w:rPr>
-          <w:lang w:val="en-US"/>
-        </w:rPr>
-        <w:t>5</w:t>
-      </w:r>
-      <w:r>
-        <w:rPr>
-          <w:lang w:val="en-US"/>
-        </w:rPr>
-        <w:t xml:space="preserve"> thousand songs </w:t>
-      </w:r>
-      <w:r>
-        <w:rPr>
-          <w:lang w:val="en-US"/>
-        </w:rPr>
-        <w:t xml:space="preserve">that have charted </w:t>
-      </w:r>
-      <w:r>
-        <w:rPr>
-          <w:lang w:val="en-US"/>
-        </w:rPr>
-        <w:t>from 1999 to 2019.</w:t>
-      </w:r>
-      <w:r>
-        <w:rPr>
-          <w:lang w:val="en-US"/>
-        </w:rPr>
-        <w:t xml:space="preserve"> </w:t>
-      </w:r>
-      <w:r>
-        <w:rPr>
-          <w:lang w:val="en-US"/>
-        </w:rPr>
-        <w:t>Apart from l</w:t>
-      </w:r>
-      <w:r>
-        <w:rPr>
-          <w:lang w:val="en-US"/>
-        </w:rPr>
-        <w:t xml:space="preserve">yrics </w:t>
-      </w:r>
-      <w:r>
-        <w:rPr>
-          <w:lang w:val="en-US"/>
-        </w:rPr>
-        <w:t>it also consists of songs’ peak positions and the number of weeks they have been on the chart. T</w:t>
-      </w:r>
-      <w:r>
-        <w:rPr>
-          <w:lang w:val="en-US"/>
-        </w:rPr>
-        <w:t xml:space="preserve">rack popularity is calculated based on </w:t>
-      </w:r>
-      <w:r>
-        <w:rPr>
-          <w:lang w:val="en-US"/>
-        </w:rPr>
-        <w:t>those two metrics</w:t>
-      </w:r>
-      <w:r>
-        <w:rPr>
-          <w:lang w:val="en-US"/>
-        </w:rPr>
-        <w:t>. The exact</w:t>
-      </w:r>
-      <w:r>
-        <w:rPr>
-          <w:lang w:val="en-US"/>
-        </w:rPr>
-        <w:t xml:space="preserve"> </w:t>
-      </w:r>
-      <w:r>
-        <w:rPr>
-          <w:lang w:val="en-US"/>
-        </w:rPr>
-        <w:t>equation is as follows:</w:t>
       </w:r>
     </w:p>
     <w:p>
@@ -3808,749 +3658,25 @@
           <w:lang w:val="en-US"/>
         </w:rPr>
       </w:pPr>
-      <m:oMathPara>
-        <m:oMath>
-          <m:r>
-            <w:rPr>
-              <w:rFonts w:ascii="Cambria Math" w:hAnsi="Cambria Math"/>
-              <w:lang w:val="en-US"/>
-            </w:rPr>
-            <m:t>Popularity=</m:t>
-          </m:r>
-          <m:d>
-            <m:dPr>
-              <m:ctrlPr>
-                <w:rPr>
-                  <w:rFonts w:ascii="Cambria Math" w:hAnsi="Cambria Math"/>
-                  <w:i/>
-                  <w:lang w:val="en-US"/>
-                </w:rPr>
-              </m:ctrlPr>
-            </m:dPr>
-            <m:e>
-              <m:f>
-                <m:fPr>
-                  <m:ctrlPr>
-                    <w:rPr>
-                      <w:rFonts w:ascii="Cambria Math" w:hAnsi="Cambria Math"/>
-                      <w:i/>
-                      <w:lang w:val="en-US"/>
-                    </w:rPr>
-                  </m:ctrlPr>
-                </m:fPr>
-                <m:num>
-                  <m:r>
-                    <w:rPr>
-                      <w:rFonts w:ascii="Cambria Math" w:hAnsi="Cambria Math"/>
-                      <w:lang w:val="en-US"/>
-                    </w:rPr>
-                    <m:t>1</m:t>
-                  </m:r>
-                </m:num>
-                <m:den>
-                  <m:r>
-                    <w:rPr>
-                      <w:rFonts w:ascii="Cambria Math" w:hAnsi="Cambria Math"/>
-                      <w:lang w:val="en-US"/>
-                    </w:rPr>
-                    <m:t>Peak_position</m:t>
-                  </m:r>
-                </m:den>
-              </m:f>
-              <m:r>
-                <w:rPr>
-                  <w:rFonts w:ascii="Cambria Math" w:hAnsi="Cambria Math"/>
-                  <w:lang w:val="en-US"/>
-                </w:rPr>
-                <m:t>+</m:t>
-              </m:r>
-              <m:f>
-                <m:fPr>
-                  <m:ctrlPr>
-                    <w:rPr>
-                      <w:rFonts w:ascii="Cambria Math" w:hAnsi="Cambria Math"/>
-                      <w:i/>
-                      <w:lang w:val="en-US"/>
-                    </w:rPr>
-                  </m:ctrlPr>
-                </m:fPr>
-                <m:num>
-                  <m:r>
-                    <w:rPr>
-                      <w:rFonts w:ascii="Cambria Math" w:hAnsi="Cambria Math"/>
-                      <w:lang w:val="en-US"/>
-                    </w:rPr>
-                    <m:t>Weeks_on_chart</m:t>
-                  </m:r>
-                </m:num>
-                <m:den>
-                  <m:r>
-                    <m:rPr>
-                      <m:sty m:val="p"/>
-                    </m:rPr>
-                    <w:rPr>
-                      <w:rFonts w:ascii="Cambria Math" w:hAnsi="Cambria Math"/>
-                      <w:lang w:val="en-US"/>
-                    </w:rPr>
-                    <m:t>87</m:t>
-                  </m:r>
-                </m:den>
-              </m:f>
-            </m:e>
-          </m:d>
-          <m:r>
-            <w:rPr>
-              <w:rFonts w:ascii="Cambria Math" w:hAnsi="Cambria Math"/>
-              <w:lang w:val="en-US"/>
-            </w:rPr>
-            <m:t>∙50</m:t>
-          </m:r>
-        </m:oMath>
-      </m:oMathPara>
-    </w:p>
-    <w:p>
-      <w:pPr>
-        <w:tabs>
-          <w:tab w:val="left" w:pos="8738"/>
-        </w:tabs>
-        <w:spacing w:line="360" w:lineRule="auto"/>
-        <w:jc w:val="both"/>
-        <w:rPr>
-          <w:lang w:val="en-US"/>
-        </w:rPr>
-      </w:pPr>
-      <w:r>
-        <w:rPr>
-          <w:lang w:val="en-US"/>
-        </w:rPr>
-        <w:t>w</w:t>
-      </w:r>
-      <w:r>
-        <w:rPr>
-          <w:lang w:val="en-US"/>
-        </w:rPr>
-        <w:t xml:space="preserve">here 87 is the </w:t>
-      </w:r>
-      <w:r>
-        <w:rPr>
-          <w:lang w:val="en-US"/>
-        </w:rPr>
-        <w:t xml:space="preserve">highest number of weeks a song has been on the chart. </w:t>
-      </w:r>
-      <w:r>
-        <w:rPr>
-          <w:lang w:val="en-US"/>
-        </w:rPr>
-        <w:t>The sum is multiplied by 50, so that p</w:t>
-      </w:r>
-      <w:r>
-        <w:rPr>
-          <w:lang w:val="en-US"/>
-        </w:rPr>
-        <w:t xml:space="preserve">opularity </w:t>
-      </w:r>
-      <w:r>
-        <w:rPr>
-          <w:lang w:val="en-US"/>
-        </w:rPr>
-        <w:t xml:space="preserve">can take </w:t>
-      </w:r>
-      <w:r>
-        <w:rPr>
-          <w:lang w:val="en-US"/>
-        </w:rPr>
-        <w:t xml:space="preserve">values </w:t>
-      </w:r>
-      <w:r>
-        <w:rPr>
-          <w:lang w:val="en-US"/>
-        </w:rPr>
-        <w:t>be</w:t>
-      </w:r>
-      <w:r>
-        <w:rPr>
-          <w:lang w:val="en-US"/>
-        </w:rPr>
-        <w:t>tween</w:t>
-      </w:r>
-      <w:r>
-        <w:rPr>
-          <w:lang w:val="en-US"/>
-        </w:rPr>
-        <w:t xml:space="preserve"> 0 </w:t>
-      </w:r>
-      <w:r>
-        <w:rPr>
-          <w:lang w:val="en-US"/>
-        </w:rPr>
-        <w:t>and</w:t>
-      </w:r>
-      <w:r>
-        <w:rPr>
-          <w:lang w:val="en-US"/>
-        </w:rPr>
-        <w:t xml:space="preserve"> 100</w:t>
-      </w:r>
-      <w:r>
-        <w:rPr>
-          <w:lang w:val="en-US"/>
-        </w:rPr>
-        <w:t xml:space="preserve"> (from least to most popular).</w:t>
-      </w:r>
-      <w:r>
-        <w:rPr>
-          <w:lang w:val="en-US"/>
-        </w:rPr>
-        <w:t xml:space="preserve"> </w:t>
-      </w:r>
-      <w:r>
-        <w:rPr>
-          <w:lang w:val="en-US"/>
-        </w:rPr>
-        <w:t>O</w:t>
-      </w:r>
-      <w:r>
-        <w:rPr>
-          <w:lang w:val="en-US"/>
-        </w:rPr>
-        <w:t xml:space="preserve">n </w:t>
-      </w:r>
-      <w:r>
-        <w:rPr>
-          <w:lang w:val="en-US"/>
-        </w:rPr>
-        <w:t>t</w:t>
-      </w:r>
-      <w:r>
-        <w:rPr>
-          <w:lang w:val="en-US"/>
-        </w:rPr>
-        <w:t>his datase</w:t>
-      </w:r>
-      <w:r>
-        <w:rPr>
-          <w:lang w:val="en-US"/>
-        </w:rPr>
-        <w:t>t, after mood labels are applied</w:t>
-      </w:r>
-      <w:r>
-        <w:rPr>
-          <w:lang w:val="en-US"/>
-        </w:rPr>
-        <w:t xml:space="preserve"> to songs</w:t>
-      </w:r>
-      <w:r>
-        <w:rPr>
-          <w:lang w:val="en-US"/>
-        </w:rPr>
-        <w:t xml:space="preserve"> by the best </w:t>
-      </w:r>
-      <w:r>
-        <w:rPr>
-          <w:lang w:val="en-US"/>
-        </w:rPr>
-        <w:t xml:space="preserve">mood classification model, </w:t>
-      </w:r>
-      <w:r>
-        <w:rPr>
-          <w:lang w:val="en-US"/>
-        </w:rPr>
-        <w:t>analysis will be performed</w:t>
-      </w:r>
-      <w:r>
-        <w:rPr>
-          <w:lang w:val="en-US"/>
-        </w:rPr>
-        <w:t xml:space="preserve"> to determine which </w:t>
-      </w:r>
-      <w:r>
-        <w:rPr>
-          <w:lang w:val="en-US"/>
-        </w:rPr>
-        <w:t>type of song is the most popular</w:t>
-      </w:r>
-      <w:r>
-        <w:rPr>
-          <w:lang w:val="en-US"/>
-        </w:rPr>
-        <w:t>.</w:t>
-      </w:r>
-    </w:p>
-    <w:p>
-      <w:pPr>
-        <w:tabs>
-          <w:tab w:val="left" w:pos="8738"/>
-        </w:tabs>
-        <w:spacing w:line="360" w:lineRule="auto"/>
-        <w:ind w:firstLine="600"/>
-        <w:jc w:val="both"/>
-        <w:rPr>
-          <w:lang w:val="en-US"/>
-        </w:rPr>
-      </w:pPr>
-      <w:r>
-        <w:rPr>
-          <w:lang w:val="en-US"/>
-        </w:rPr>
-        <w:t xml:space="preserve">Additional </w:t>
-      </w:r>
-      <w:r>
-        <w:rPr>
-          <w:lang w:val="en-US"/>
-        </w:rPr>
-        <w:t>data</w:t>
-      </w:r>
-      <w:r>
-        <w:rPr>
-          <w:lang w:val="en-US"/>
-        </w:rPr>
-        <w:t xml:space="preserve"> </w:t>
-      </w:r>
-      <w:r>
-        <w:rPr>
-          <w:lang w:val="en-US"/>
-        </w:rPr>
-        <w:t>p</w:t>
-      </w:r>
-      <w:r>
-        <w:rPr>
-          <w:lang w:val="en-US"/>
-        </w:rPr>
-        <w:t xml:space="preserve">reparation </w:t>
-      </w:r>
-      <w:r>
-        <w:rPr>
-          <w:lang w:val="en-US"/>
-        </w:rPr>
-        <w:t xml:space="preserve">on both datasets </w:t>
-      </w:r>
-      <w:r>
-        <w:rPr>
-          <w:lang w:val="en-US"/>
-        </w:rPr>
-        <w:t>included te</w:t>
-      </w:r>
-      <w:r>
-        <w:rPr>
-          <w:lang w:val="en-US"/>
-        </w:rPr>
-        <w:t>xt preprocessing</w:t>
-      </w:r>
-      <w:r>
-        <w:rPr>
-          <w:lang w:val="en-US"/>
-        </w:rPr>
-        <w:t xml:space="preserve">: </w:t>
-      </w:r>
-      <w:r>
-        <w:rPr>
-          <w:lang w:val="en-US"/>
-        </w:rPr>
-        <w:t>removing special characters</w:t>
-      </w:r>
-      <w:r>
-        <w:rPr>
-          <w:lang w:val="en-US"/>
-        </w:rPr>
-        <w:t xml:space="preserve">, </w:t>
-      </w:r>
-      <w:r>
-        <w:rPr>
-          <w:lang w:val="en-US"/>
-        </w:rPr>
-        <w:t>changing</w:t>
-      </w:r>
-      <w:r>
-        <w:rPr>
-          <w:lang w:val="en-US"/>
-        </w:rPr>
-        <w:t xml:space="preserve"> contraction </w:t>
-      </w:r>
-      <w:r>
-        <w:rPr>
-          <w:lang w:val="en-US"/>
-        </w:rPr>
-        <w:t>to</w:t>
-      </w:r>
-      <w:r>
-        <w:rPr>
-          <w:lang w:val="en-US"/>
-        </w:rPr>
-        <w:t xml:space="preserve"> their multi-word forms</w:t>
-      </w:r>
-      <w:r>
-        <w:rPr>
-          <w:lang w:val="en-US"/>
-        </w:rPr>
-        <w:t xml:space="preserve">, </w:t>
-      </w:r>
-      <w:r>
-        <w:rPr>
-          <w:lang w:val="en-US"/>
-        </w:rPr>
-        <w:t>replac</w:t>
-      </w:r>
-      <w:r>
-        <w:rPr>
-          <w:lang w:val="en-US"/>
-        </w:rPr>
-        <w:t>ing</w:t>
-      </w:r>
-      <w:r>
-        <w:rPr>
-          <w:lang w:val="en-US"/>
-        </w:rPr>
-        <w:t xml:space="preserve"> </w:t>
-      </w:r>
-      <w:r>
-        <w:rPr>
-          <w:lang w:val="en-US"/>
-        </w:rPr>
-        <w:t xml:space="preserve">informal writing </w:t>
-      </w:r>
-      <w:r>
-        <w:rPr>
-          <w:lang w:val="en-US"/>
-        </w:rPr>
-        <w:t>with</w:t>
-      </w:r>
-      <w:r>
-        <w:rPr>
-          <w:lang w:val="en-US"/>
-        </w:rPr>
-        <w:t xml:space="preserve"> </w:t>
-      </w:r>
-      <w:r>
-        <w:rPr>
-          <w:lang w:val="en-US"/>
-        </w:rPr>
-        <w:t>known semantic replacements</w:t>
-      </w:r>
-      <w:r>
-        <w:rPr>
-          <w:lang w:val="en-US"/>
-        </w:rPr>
-        <w:t xml:space="preserve"> </w:t>
-      </w:r>
-      <w:r>
-        <w:rPr>
-          <w:lang w:val="en-US"/>
-        </w:rPr>
-        <w:t xml:space="preserve">and reducing </w:t>
-      </w:r>
-      <w:r>
-        <w:rPr>
-          <w:lang w:val="en-US"/>
-        </w:rPr>
-        <w:t>whitespace</w:t>
-      </w:r>
-      <w:r>
-        <w:rPr>
-          <w:lang w:val="en-US"/>
-        </w:rPr>
-        <w:t>.</w:t>
-      </w:r>
-      <w:r>
-        <w:rPr>
-          <w:lang w:val="en-US"/>
-        </w:rPr>
-        <w:t xml:space="preserve"> After t</w:t>
-      </w:r>
-      <w:r>
-        <w:rPr>
-          <w:lang w:val="en-US"/>
-        </w:rPr>
-        <w:t>hat</w:t>
-      </w:r>
-      <w:r>
-        <w:rPr>
-          <w:lang w:val="en-US"/>
-        </w:rPr>
-        <w:t>,</w:t>
-      </w:r>
-      <w:r>
-        <w:rPr>
-          <w:lang w:val="en-US"/>
-        </w:rPr>
-        <w:t xml:space="preserve"> </w:t>
-      </w:r>
-      <w:r>
-        <w:rPr>
-          <w:lang w:val="en-US"/>
-        </w:rPr>
-        <w:t>s</w:t>
-      </w:r>
-      <w:r>
-        <w:rPr>
-          <w:lang w:val="en-US"/>
-        </w:rPr>
-        <w:t>top words</w:t>
-      </w:r>
-      <w:r>
-        <w:rPr>
-          <w:lang w:val="en-US"/>
-        </w:rPr>
-        <w:t xml:space="preserve"> were removed and </w:t>
-      </w:r>
-      <w:r>
-        <w:rPr>
-          <w:lang w:val="en-US"/>
-        </w:rPr>
-        <w:t>Porter Stemming Algorithm</w:t>
-      </w:r>
-      <w:r>
-        <w:rPr>
-          <w:lang w:val="en-US"/>
-        </w:rPr>
-        <w:t xml:space="preserve"> was applied to reduce </w:t>
-      </w:r>
-      <w:r>
-        <w:rPr>
-          <w:lang w:val="en-US"/>
-        </w:rPr>
-        <w:t>words to their root form</w:t>
-      </w:r>
-      <w:r>
-        <w:rPr>
-          <w:lang w:val="en-US"/>
-        </w:rPr>
-        <w:t xml:space="preserve">. </w:t>
-      </w:r>
-      <w:r>
-        <w:rPr>
-          <w:lang w:val="en-US"/>
-        </w:rPr>
-        <w:t>Fig</w:t>
-      </w:r>
-      <w:r>
-        <w:rPr>
-          <w:lang w:val="en-US"/>
-        </w:rPr>
-        <w:t>ure</w:t>
-      </w:r>
-      <w:r>
-        <w:rPr>
-          <w:lang w:val="en-US"/>
-        </w:rPr>
-        <w:t xml:space="preserve"> </w:t>
-      </w:r>
-      <w:r>
-        <w:rPr>
-          <w:lang w:val="en-US"/>
-        </w:rPr>
-        <w:t>2</w:t>
-      </w:r>
-      <w:r>
-        <w:rPr>
-          <w:lang w:val="en-US"/>
-        </w:rPr>
-        <w:t xml:space="preserve"> shows the</w:t>
-      </w:r>
-      <w:r>
-        <w:rPr>
-          <w:lang w:val="en-US"/>
-        </w:rPr>
-        <w:t xml:space="preserve"> </w:t>
-      </w:r>
-      <w:r>
-        <w:rPr>
-          <w:lang w:val="en-US"/>
-        </w:rPr>
-        <w:t xml:space="preserve">most common </w:t>
-      </w:r>
-      <w:r>
-        <w:rPr>
-          <w:lang w:val="en-US"/>
-        </w:rPr>
-        <w:t>terms</w:t>
-      </w:r>
-      <w:r>
-        <w:rPr>
-          <w:lang w:val="en-US"/>
-        </w:rPr>
-        <w:t xml:space="preserve"> used</w:t>
-      </w:r>
-      <w:r>
-        <w:rPr>
-          <w:lang w:val="en-US"/>
-        </w:rPr>
-        <w:t xml:space="preserve"> in each mood</w:t>
-      </w:r>
-      <w:r>
-        <w:rPr>
-          <w:lang w:val="en-US"/>
-        </w:rPr>
-        <w:t xml:space="preserve"> category</w:t>
-      </w:r>
-      <w:r>
-        <w:rPr>
-          <w:lang w:val="en-US"/>
-        </w:rPr>
-        <w:t>.</w:t>
-      </w:r>
-      <w:r>
-        <w:rPr>
-          <w:lang w:val="en-US"/>
-        </w:rPr>
-        <w:t xml:space="preserve"> A lot of words are common across all categories, for example: “like”, “know”, “love”, “just”</w:t>
-      </w:r>
-      <w:r>
-        <w:rPr>
-          <w:lang w:val="en-US"/>
-        </w:rPr>
-        <w:t>,</w:t>
-      </w:r>
-      <w:r>
-        <w:rPr>
-          <w:lang w:val="en-US"/>
-        </w:rPr>
-        <w:t xml:space="preserve"> </w:t>
-      </w:r>
-      <w:r>
-        <w:rPr>
-          <w:lang w:val="en-US"/>
-        </w:rPr>
-        <w:t>”get” or “can”</w:t>
-      </w:r>
-      <w:r>
-        <w:rPr>
-          <w:lang w:val="en-US"/>
-        </w:rPr>
-        <w:t xml:space="preserve">. </w:t>
-      </w:r>
-      <w:r>
-        <w:rPr>
-          <w:lang w:val="en-US"/>
-        </w:rPr>
-        <w:t>Ho</w:t>
-      </w:r>
-      <w:r>
-        <w:rPr>
-          <w:lang w:val="en-US"/>
-        </w:rPr>
-        <w:t xml:space="preserve">wever, </w:t>
-      </w:r>
-      <w:r>
-        <w:rPr>
-          <w:lang w:val="en-US"/>
-        </w:rPr>
-        <w:t>words like</w:t>
-      </w:r>
-      <w:r>
-        <w:rPr>
-          <w:lang w:val="en-US"/>
-        </w:rPr>
-        <w:t xml:space="preserve"> </w:t>
-      </w:r>
-      <w:r>
-        <w:rPr>
-          <w:lang w:val="en-US"/>
-        </w:rPr>
-        <w:t>“never” and “feel’</w:t>
-      </w:r>
-      <w:r>
-        <w:rPr>
-          <w:lang w:val="en-US"/>
-        </w:rPr>
-        <w:t xml:space="preserve"> are </w:t>
-      </w:r>
-      <w:r>
-        <w:rPr>
-          <w:lang w:val="en-US"/>
-        </w:rPr>
-        <w:t xml:space="preserve">more common </w:t>
-      </w:r>
-      <w:r>
-        <w:rPr>
-          <w:lang w:val="en-US"/>
-        </w:rPr>
-        <w:t>in</w:t>
-      </w:r>
-      <w:r>
-        <w:rPr>
-          <w:lang w:val="en-US"/>
-        </w:rPr>
-        <w:t xml:space="preserve"> </w:t>
-      </w:r>
-      <w:r>
-        <w:rPr>
-          <w:lang w:val="en-US"/>
-        </w:rPr>
-        <w:t>negative</w:t>
-      </w:r>
-      <w:r>
-        <w:rPr>
-          <w:lang w:val="en-US"/>
-        </w:rPr>
-        <w:t xml:space="preserve"> groups</w:t>
-      </w:r>
-      <w:r>
-        <w:rPr>
-          <w:lang w:val="en-US"/>
-        </w:rPr>
-        <w:t>.</w:t>
-      </w:r>
-      <w:r>
-        <w:rPr>
-          <w:lang w:val="en-US"/>
-        </w:rPr>
-        <w:t xml:space="preserve"> Also </w:t>
-      </w:r>
-      <w:r>
-        <w:rPr>
-          <w:lang w:val="en-US"/>
-        </w:rPr>
-        <w:t xml:space="preserve">“but” is present </w:t>
-      </w:r>
-      <w:r>
-        <w:rPr>
-          <w:lang w:val="en-US"/>
-        </w:rPr>
-        <w:t xml:space="preserve">more frequently </w:t>
-      </w:r>
-      <w:r>
-        <w:rPr>
-          <w:lang w:val="en-US"/>
-        </w:rPr>
-        <w:t>in categories associated with low energy.</w:t>
-      </w:r>
-    </w:p>
-    <w:p>
-      <w:pPr>
-        <w:spacing w:line="360" w:lineRule="auto"/>
-        <w:ind w:firstLine="600"/>
-        <w:jc w:val="both"/>
-        <w:rPr>
-          <w:lang w:val="en-US"/>
-        </w:rPr>
-      </w:pPr>
-    </w:p>
-    <w:p>
-      <w:pPr>
-        <w:spacing w:line="360" w:lineRule="auto"/>
-        <w:jc w:val="both"/>
-        <w:rPr>
-          <w:lang w:val="en-US"/>
-        </w:rPr>
-      </w:pPr>
       <w:r>
         <w:rPr>
           <w:noProof/>
           <w:lang w:val="en-US"/>
         </w:rPr>
+        <w:lastRenderedPageBreak/>
         <w:drawing>
-          <wp:anchor distT="0" distB="0" distL="114300" distR="114300" simplePos="0" relativeHeight="251662336" behindDoc="0" locked="0" layoutInCell="1" allowOverlap="1" wp14:anchorId="2502386A" wp14:editId="581AD812">
+          <wp:anchor distT="0" distB="0" distL="114300" distR="114300" simplePos="0" relativeHeight="251663360" behindDoc="0" locked="0" layoutInCell="1" allowOverlap="1" wp14:anchorId="2ADE99EC" wp14:editId="40F43AF5">
             <wp:simplePos x="0" y="0"/>
-            <wp:positionH relativeFrom="margin">
-              <wp:posOffset>-199390</wp:posOffset>
+            <wp:positionH relativeFrom="column">
+              <wp:posOffset>147320</wp:posOffset>
             </wp:positionH>
             <wp:positionV relativeFrom="paragraph">
-              <wp:posOffset>266700</wp:posOffset>
+              <wp:posOffset>185420</wp:posOffset>
             </wp:positionV>
-            <wp:extent cx="6158230" cy="2609850"/>
+            <wp:extent cx="5486400" cy="3304540"/>
             <wp:effectExtent l="0" t="0" r="0" b="0"/>
             <wp:wrapTopAndBottom/>
-            <wp:docPr id="2139952151" name="Obraz 1"/>
+            <wp:docPr id="1201989888" name="Obraz 1"/>
             <wp:cNvGraphicFramePr>
               <a:graphicFrameLocks xmlns:a="http://schemas.openxmlformats.org/drawingml/2006/main" noChangeAspect="1"/>
             </wp:cNvGraphicFramePr>
@@ -4558,7 +3684,7 @@
               <a:graphicData uri="http://schemas.openxmlformats.org/drawingml/2006/picture">
                 <pic:pic xmlns:pic="http://schemas.openxmlformats.org/drawingml/2006/picture">
                   <pic:nvPicPr>
-                    <pic:cNvPr id="2139952151" name="Obraz 2139952151"/>
+                    <pic:cNvPr id="1201989888" name="Obraz 1201989888"/>
                     <pic:cNvPicPr/>
                   </pic:nvPicPr>
                   <pic:blipFill>
@@ -4576,7 +3702,7 @@
                   <pic:spPr>
                     <a:xfrm>
                       <a:off x="0" y="0"/>
-                      <a:ext cx="6158230" cy="2609850"/>
+                      <a:ext cx="5486400" cy="3304540"/>
                     </a:xfrm>
                     <a:prstGeom prst="rect">
                       <a:avLst/>
@@ -4668,19 +3794,26 @@
           <w:szCs w:val="20"/>
           <w:lang w:val="en-US"/>
         </w:rPr>
-        <w:t>Own study</w:t>
-      </w:r>
-      <w:r>
-        <w:rPr>
-          <w:sz w:val="20"/>
-          <w:szCs w:val="20"/>
-          <w:lang w:val="en-US"/>
-        </w:rPr>
-        <w:t>, based on data from Spotify</w:t>
-      </w:r>
-    </w:p>
-    <w:p>
-      <w:pPr>
+        <w:t>Own study, based on data from Spotify</w:t>
+      </w:r>
+    </w:p>
+    <w:p>
+      <w:pPr>
+        <w:tabs>
+          <w:tab w:val="left" w:pos="8738"/>
+        </w:tabs>
+        <w:spacing w:line="360" w:lineRule="auto"/>
+        <w:jc w:val="both"/>
+        <w:rPr>
+          <w:lang w:val="en-US"/>
+        </w:rPr>
+      </w:pPr>
+    </w:p>
+    <w:p>
+      <w:pPr>
+        <w:tabs>
+          <w:tab w:val="left" w:pos="8738"/>
+        </w:tabs>
         <w:spacing w:line="360" w:lineRule="auto"/>
         <w:ind w:firstLine="600"/>
         <w:jc w:val="both"/>
@@ -4688,59 +3821,264 @@
           <w:lang w:val="en-US"/>
         </w:rPr>
       </w:pPr>
-    </w:p>
-    <w:p>
-      <w:pPr>
-        <w:spacing w:line="360" w:lineRule="auto"/>
-        <w:jc w:val="center"/>
-        <w:rPr>
-          <w:b/>
-          <w:caps/>
-          <w:lang w:val="en-US"/>
-        </w:rPr>
-      </w:pPr>
-    </w:p>
-    <w:p>
-      <w:pPr>
-        <w:spacing w:line="360" w:lineRule="auto"/>
-        <w:jc w:val="center"/>
-        <w:rPr>
-          <w:b/>
-          <w:caps/>
-          <w:lang w:val="en-US"/>
-        </w:rPr>
-      </w:pPr>
-    </w:p>
-    <w:p>
-      <w:pPr>
-        <w:spacing w:line="360" w:lineRule="auto"/>
-        <w:jc w:val="center"/>
-        <w:rPr>
-          <w:b/>
-          <w:caps/>
-          <w:lang w:val="en-US"/>
-        </w:rPr>
-      </w:pPr>
-      <w:r>
-        <w:rPr>
-          <w:b/>
-          <w:caps/>
-          <w:lang w:val="en-US"/>
-        </w:rPr>
-        <w:lastRenderedPageBreak/>
-        <w:t>CHAPTER III. MODELING</w:t>
-      </w:r>
-    </w:p>
-    <w:p>
-      <w:pPr>
-        <w:spacing w:line="360" w:lineRule="auto"/>
-        <w:jc w:val="center"/>
-        <w:rPr>
-          <w:b/>
-          <w:caps/>
-          <w:lang w:val="en-US"/>
-        </w:rPr>
-      </w:pPr>
+      <w:r>
+        <w:rPr>
+          <w:lang w:val="en-US"/>
+        </w:rPr>
+        <w:t>After applying</w:t>
+      </w:r>
+      <w:r>
+        <w:rPr>
+          <w:lang w:val="en-US"/>
+        </w:rPr>
+        <w:t xml:space="preserve"> mood</w:t>
+      </w:r>
+      <w:r>
+        <w:rPr>
+          <w:lang w:val="en-US"/>
+        </w:rPr>
+        <w:t xml:space="preserve"> labels </w:t>
+      </w:r>
+      <w:r>
+        <w:rPr>
+          <w:lang w:val="en-US"/>
+        </w:rPr>
+        <w:t>t</w:t>
+      </w:r>
+      <w:r>
+        <w:rPr>
+          <w:lang w:val="en-US"/>
+        </w:rPr>
+        <w:t xml:space="preserve">here are </w:t>
+      </w:r>
+      <w:r>
+        <w:rPr>
+          <w:lang w:val="en-US"/>
+        </w:rPr>
+        <w:t>757</w:t>
+      </w:r>
+      <w:r>
+        <w:rPr>
+          <w:lang w:val="en-US"/>
+        </w:rPr>
+        <w:t xml:space="preserve"> </w:t>
+      </w:r>
+      <w:r>
+        <w:rPr>
+          <w:lang w:val="en-US"/>
+        </w:rPr>
+        <w:t xml:space="preserve">happy, </w:t>
+      </w:r>
+      <w:r>
+        <w:rPr>
+          <w:lang w:val="en-US"/>
+        </w:rPr>
+        <w:t xml:space="preserve">526 </w:t>
+      </w:r>
+      <w:r>
+        <w:rPr>
+          <w:lang w:val="en-US"/>
+        </w:rPr>
+        <w:t>angry</w:t>
+      </w:r>
+      <w:r>
+        <w:rPr>
+          <w:lang w:val="en-US"/>
+        </w:rPr>
+        <w:t xml:space="preserve"> and</w:t>
+      </w:r>
+      <w:r>
+        <w:rPr>
+          <w:lang w:val="en-US"/>
+        </w:rPr>
+        <w:t xml:space="preserve"> </w:t>
+      </w:r>
+      <w:r>
+        <w:rPr>
+          <w:lang w:val="en-US"/>
+        </w:rPr>
+        <w:t>706</w:t>
+      </w:r>
+      <w:r>
+        <w:rPr>
+          <w:lang w:val="en-US"/>
+        </w:rPr>
+        <w:t xml:space="preserve"> sad</w:t>
+      </w:r>
+      <w:r>
+        <w:rPr>
+          <w:lang w:val="en-US"/>
+        </w:rPr>
+        <w:t xml:space="preserve"> songs</w:t>
+      </w:r>
+      <w:r>
+        <w:rPr>
+          <w:lang w:val="en-US"/>
+        </w:rPr>
+        <w:t>.</w:t>
+      </w:r>
+      <w:r>
+        <w:rPr>
+          <w:lang w:val="en-US"/>
+        </w:rPr>
+        <w:t xml:space="preserve"> </w:t>
+      </w:r>
+      <w:r>
+        <w:rPr>
+          <w:lang w:val="en-US"/>
+        </w:rPr>
+        <w:t>Unfortunately,</w:t>
+      </w:r>
+      <w:r>
+        <w:rPr>
+          <w:lang w:val="en-US"/>
+        </w:rPr>
+        <w:t xml:space="preserve"> as</w:t>
+      </w:r>
+      <w:r>
+        <w:rPr>
+          <w:lang w:val="en-US"/>
+        </w:rPr>
+        <w:t xml:space="preserve"> t</w:t>
+      </w:r>
+      <w:r>
+        <w:rPr>
+          <w:lang w:val="en-US"/>
+        </w:rPr>
+        <w:t>here are not enough</w:t>
+      </w:r>
+      <w:r>
+        <w:rPr>
+          <w:lang w:val="en-US"/>
+        </w:rPr>
+        <w:t xml:space="preserve"> </w:t>
+      </w:r>
+      <w:r>
+        <w:rPr>
+          <w:lang w:val="en-US"/>
+        </w:rPr>
+        <w:t>relaxed songs</w:t>
+      </w:r>
+      <w:r>
+        <w:rPr>
+          <w:lang w:val="en-US"/>
+        </w:rPr>
+        <w:t xml:space="preserve">, </w:t>
+      </w:r>
+      <w:r>
+        <w:rPr>
+          <w:lang w:val="en-US"/>
+        </w:rPr>
+        <w:t>relaxed</w:t>
+      </w:r>
+      <w:r>
+        <w:rPr>
+          <w:lang w:val="en-US"/>
+        </w:rPr>
+        <w:t xml:space="preserve"> mood will not</w:t>
+      </w:r>
+      <w:r>
+        <w:rPr>
+          <w:lang w:val="en-US"/>
+        </w:rPr>
+        <w:t xml:space="preserve"> </w:t>
+      </w:r>
+      <w:r>
+        <w:rPr>
+          <w:lang w:val="en-US"/>
+        </w:rPr>
+        <w:t>be</w:t>
+      </w:r>
+      <w:r>
+        <w:rPr>
+          <w:lang w:val="en-US"/>
+        </w:rPr>
+        <w:t xml:space="preserve"> include</w:t>
+      </w:r>
+      <w:r>
+        <w:rPr>
+          <w:lang w:val="en-US"/>
+        </w:rPr>
+        <w:t>d</w:t>
+      </w:r>
+      <w:r>
+        <w:rPr>
+          <w:lang w:val="en-US"/>
+        </w:rPr>
+        <w:t xml:space="preserve"> in the </w:t>
+      </w:r>
+      <w:r>
+        <w:rPr>
+          <w:lang w:val="en-US"/>
+        </w:rPr>
+        <w:t>model</w:t>
+      </w:r>
+      <w:r>
+        <w:rPr>
+          <w:lang w:val="en-US"/>
+        </w:rPr>
+        <w:t>.</w:t>
+      </w:r>
+      <w:r>
+        <w:rPr>
+          <w:lang w:val="en-US"/>
+        </w:rPr>
+        <w:t xml:space="preserve"> This dataset will </w:t>
+      </w:r>
+      <w:r>
+        <w:rPr>
+          <w:lang w:val="en-US"/>
+        </w:rPr>
+        <w:t xml:space="preserve">then </w:t>
+      </w:r>
+      <w:r>
+        <w:rPr>
+          <w:lang w:val="en-US"/>
+        </w:rPr>
+        <w:t xml:space="preserve">be used </w:t>
+      </w:r>
+      <w:r>
+        <w:rPr>
+          <w:lang w:val="en-US"/>
+        </w:rPr>
+        <w:t>for</w:t>
+      </w:r>
+      <w:r>
+        <w:rPr>
+          <w:lang w:val="en-US"/>
+        </w:rPr>
+        <w:t xml:space="preserve"> train</w:t>
+      </w:r>
+      <w:r>
+        <w:rPr>
+          <w:lang w:val="en-US"/>
+        </w:rPr>
+        <w:t>ing</w:t>
+      </w:r>
+      <w:r>
+        <w:rPr>
+          <w:lang w:val="en-US"/>
+        </w:rPr>
+        <w:t>, evaluat</w:t>
+      </w:r>
+      <w:r>
+        <w:rPr>
+          <w:lang w:val="en-US"/>
+        </w:rPr>
+        <w:t>ing</w:t>
+      </w:r>
+      <w:r>
+        <w:rPr>
+          <w:lang w:val="en-US"/>
+        </w:rPr>
+        <w:t xml:space="preserve"> and choos</w:t>
+      </w:r>
+      <w:r>
+        <w:rPr>
+          <w:lang w:val="en-US"/>
+        </w:rPr>
+        <w:t>ing the best mood classification model.</w:t>
+      </w:r>
     </w:p>
     <w:p>
       <w:pPr>
@@ -4758,7 +4096,25 @@
         <w:rPr>
           <w:lang w:val="en-US"/>
         </w:rPr>
-        <w:t>After text preprocessing, lyrics data</w:t>
+        <w:t xml:space="preserve">The </w:t>
+      </w:r>
+      <w:r>
+        <w:rPr>
+          <w:lang w:val="en-US"/>
+        </w:rPr>
+        <w:t>second dataset</w:t>
+      </w:r>
+      <w:r>
+        <w:rPr>
+          <w:lang w:val="en-US"/>
+        </w:rPr>
+        <w:t xml:space="preserve"> is from </w:t>
+      </w:r>
+      <w:r>
+        <w:rPr>
+          <w:lang w:val="en-US"/>
+        </w:rPr>
+        <w:t>Billboard</w:t>
       </w:r>
       <w:r>
         <w:rPr>
@@ -4770,49 +4126,157 @@
         <w:rPr>
           <w:lang w:val="en-US"/>
         </w:rPr>
-        <w:t xml:space="preserve">was </w:t>
-      </w:r>
-      <w:r>
-        <w:rPr>
-          <w:lang w:val="en-US"/>
-        </w:rPr>
-        <w:t xml:space="preserve">converted into </w:t>
-      </w:r>
-      <w:r>
-        <w:rPr>
-          <w:lang w:val="en-US"/>
-        </w:rPr>
-        <w:t>a Document Term Matrix, where scores were assigned using</w:t>
-      </w:r>
-      <w:r>
-        <w:rPr>
-          <w:lang w:val="en-US"/>
-        </w:rPr>
-        <w:t xml:space="preserve"> Term Frequency - Inverse Document</w:t>
-      </w:r>
-      <w:r>
-        <w:rPr>
-          <w:lang w:val="en-US"/>
-        </w:rPr>
-        <w:t xml:space="preserve"> (</w:t>
-      </w:r>
-      <w:r>
-        <w:rPr>
-          <w:lang w:val="en-US"/>
-        </w:rPr>
-        <w:t>TF-IDF</w:t>
-      </w:r>
-      <w:r>
-        <w:rPr>
-          <w:lang w:val="en-US"/>
-        </w:rPr>
-        <w:t>)</w:t>
-      </w:r>
-      <w:r>
-        <w:rPr>
-          <w:lang w:val="en-US"/>
-        </w:rPr>
-        <w:t xml:space="preserve"> technique</w:t>
+        <w:t>Hot 100</w:t>
+      </w:r>
+      <w:r>
+        <w:rPr>
+          <w:lang w:val="en-US"/>
+        </w:rPr>
+        <w:t xml:space="preserve"> </w:t>
+      </w:r>
+      <w:r>
+        <w:rPr>
+          <w:lang w:val="en-US"/>
+        </w:rPr>
+        <w:t xml:space="preserve">and it holds data of around </w:t>
+      </w:r>
+      <w:r>
+        <w:rPr>
+          <w:lang w:val="en-US"/>
+        </w:rPr>
+        <w:t>5</w:t>
+      </w:r>
+      <w:r>
+        <w:rPr>
+          <w:lang w:val="en-US"/>
+        </w:rPr>
+        <w:t xml:space="preserve"> thousand songs </w:t>
+      </w:r>
+      <w:r>
+        <w:rPr>
+          <w:lang w:val="en-US"/>
+        </w:rPr>
+        <w:t xml:space="preserve">that have charted </w:t>
+      </w:r>
+      <w:r>
+        <w:rPr>
+          <w:lang w:val="en-US"/>
+        </w:rPr>
+        <w:t>from 1999 to 2019.</w:t>
+      </w:r>
+      <w:r>
+        <w:rPr>
+          <w:lang w:val="en-US"/>
+        </w:rPr>
+        <w:t xml:space="preserve"> </w:t>
+      </w:r>
+      <w:r>
+        <w:rPr>
+          <w:lang w:val="en-US"/>
+        </w:rPr>
+        <w:t>Apart from l</w:t>
+      </w:r>
+      <w:r>
+        <w:rPr>
+          <w:lang w:val="en-US"/>
+        </w:rPr>
+        <w:t>yrics</w:t>
+      </w:r>
+      <w:r>
+        <w:rPr>
+          <w:lang w:val="en-US"/>
+        </w:rPr>
+        <w:t>,</w:t>
+      </w:r>
+      <w:r>
+        <w:rPr>
+          <w:lang w:val="en-US"/>
+        </w:rPr>
+        <w:t xml:space="preserve"> </w:t>
+      </w:r>
+      <w:r>
+        <w:rPr>
+          <w:lang w:val="en-US"/>
+        </w:rPr>
+        <w:t xml:space="preserve">it also consists of songs’ peak positions and the number of weeks they have been on the chart. </w:t>
+      </w:r>
+      <w:r>
+        <w:rPr>
+          <w:lang w:val="en-US"/>
+        </w:rPr>
+        <w:t xml:space="preserve">We have selected only the songs which peaked at number 1, </w:t>
+      </w:r>
+      <w:r>
+        <w:rPr>
+          <w:lang w:val="en-US"/>
+        </w:rPr>
+        <w:t xml:space="preserve">limiting our data to only 245 songs. </w:t>
+      </w:r>
+      <w:r>
+        <w:rPr>
+          <w:lang w:val="en-US"/>
+        </w:rPr>
+        <w:t>O</w:t>
+      </w:r>
+      <w:r>
+        <w:rPr>
+          <w:lang w:val="en-US"/>
+        </w:rPr>
+        <w:t xml:space="preserve">n </w:t>
+      </w:r>
+      <w:r>
+        <w:rPr>
+          <w:lang w:val="en-US"/>
+        </w:rPr>
+        <w:t>t</w:t>
+      </w:r>
+      <w:r>
+        <w:rPr>
+          <w:lang w:val="en-US"/>
+        </w:rPr>
+        <w:t>his datase</w:t>
+      </w:r>
+      <w:r>
+        <w:rPr>
+          <w:lang w:val="en-US"/>
+        </w:rPr>
+        <w:t>t, after mood labels are applied</w:t>
+      </w:r>
+      <w:r>
+        <w:rPr>
+          <w:lang w:val="en-US"/>
+        </w:rPr>
+        <w:t xml:space="preserve"> to songs</w:t>
+      </w:r>
+      <w:r>
+        <w:rPr>
+          <w:lang w:val="en-US"/>
+        </w:rPr>
+        <w:t xml:space="preserve"> by the best </w:t>
+      </w:r>
+      <w:r>
+        <w:rPr>
+          <w:lang w:val="en-US"/>
+        </w:rPr>
+        <w:t xml:space="preserve">mood classification model, </w:t>
+      </w:r>
+      <w:r>
+        <w:rPr>
+          <w:lang w:val="en-US"/>
+        </w:rPr>
+        <w:t>analysis will be performed</w:t>
+      </w:r>
+      <w:r>
+        <w:rPr>
+          <w:lang w:val="en-US"/>
+        </w:rPr>
+        <w:t xml:space="preserve"> to determine which </w:t>
+      </w:r>
+      <w:r>
+        <w:rPr>
+          <w:lang w:val="en-US"/>
+        </w:rPr>
+        <w:t>type of song is the most popular</w:t>
       </w:r>
       <w:r>
         <w:rPr>
@@ -4820,6 +4284,31 @@
         </w:rPr>
         <w:t>.</w:t>
       </w:r>
+    </w:p>
+    <w:p>
+      <w:pPr>
+        <w:tabs>
+          <w:tab w:val="left" w:pos="8738"/>
+        </w:tabs>
+        <w:spacing w:line="360" w:lineRule="auto"/>
+        <w:ind w:firstLine="600"/>
+        <w:jc w:val="both"/>
+        <w:rPr>
+          <w:lang w:val="en-US"/>
+        </w:rPr>
+      </w:pPr>
+      <w:r>
+        <w:rPr>
+          <w:lang w:val="en-US"/>
+        </w:rPr>
+        <w:t xml:space="preserve">Additional </w:t>
+      </w:r>
+      <w:r>
+        <w:rPr>
+          <w:lang w:val="en-US"/>
+        </w:rPr>
+        <w:t>data</w:t>
+      </w:r>
       <w:r>
         <w:rPr>
           <w:lang w:val="en-US"/>
@@ -4830,49 +4319,139 @@
         <w:rPr>
           <w:lang w:val="en-US"/>
         </w:rPr>
-        <w:t>This gives terms a higher score if they appear</w:t>
-      </w:r>
-      <w:r>
-        <w:rPr>
-          <w:lang w:val="en-US"/>
-        </w:rPr>
-        <w:t xml:space="preserve"> frequently in a particular document</w:t>
-      </w:r>
-      <w:r>
-        <w:rPr>
-          <w:lang w:val="en-US"/>
-        </w:rPr>
-        <w:t xml:space="preserve">, but </w:t>
-      </w:r>
-      <w:r>
-        <w:rPr>
-          <w:lang w:val="en-US"/>
-        </w:rPr>
-        <w:t>rarely across the entire corpus</w:t>
-      </w:r>
-      <w:r>
-        <w:rPr>
-          <w:lang w:val="en-US"/>
-        </w:rPr>
-        <w:t xml:space="preserve"> and it </w:t>
-      </w:r>
-      <w:r>
-        <w:rPr>
-          <w:lang w:val="en-US"/>
-        </w:rPr>
-        <w:t xml:space="preserve">helps to balance off </w:t>
-      </w:r>
-      <w:r>
-        <w:rPr>
-          <w:lang w:val="en-US"/>
-        </w:rPr>
-        <w:t xml:space="preserve">terms’ frequency and </w:t>
-      </w:r>
-      <w:r>
-        <w:rPr>
-          <w:lang w:val="en-US"/>
-        </w:rPr>
-        <w:t>importance</w:t>
+        <w:t>p</w:t>
+      </w:r>
+      <w:r>
+        <w:rPr>
+          <w:lang w:val="en-US"/>
+        </w:rPr>
+        <w:t xml:space="preserve">reparation </w:t>
+      </w:r>
+      <w:r>
+        <w:rPr>
+          <w:lang w:val="en-US"/>
+        </w:rPr>
+        <w:t xml:space="preserve">on both datasets </w:t>
+      </w:r>
+      <w:r>
+        <w:rPr>
+          <w:lang w:val="en-US"/>
+        </w:rPr>
+        <w:t>included te</w:t>
+      </w:r>
+      <w:r>
+        <w:rPr>
+          <w:lang w:val="en-US"/>
+        </w:rPr>
+        <w:t>xt preprocessing</w:t>
+      </w:r>
+      <w:r>
+        <w:rPr>
+          <w:lang w:val="en-US"/>
+        </w:rPr>
+        <w:t xml:space="preserve">: </w:t>
+      </w:r>
+      <w:r>
+        <w:rPr>
+          <w:lang w:val="en-US"/>
+        </w:rPr>
+        <w:t>removing special characters</w:t>
+      </w:r>
+      <w:r>
+        <w:rPr>
+          <w:lang w:val="en-US"/>
+        </w:rPr>
+        <w:t xml:space="preserve">, </w:t>
+      </w:r>
+      <w:r>
+        <w:rPr>
+          <w:lang w:val="en-US"/>
+        </w:rPr>
+        <w:t>changing</w:t>
+      </w:r>
+      <w:r>
+        <w:rPr>
+          <w:lang w:val="en-US"/>
+        </w:rPr>
+        <w:t xml:space="preserve"> contraction </w:t>
+      </w:r>
+      <w:r>
+        <w:rPr>
+          <w:lang w:val="en-US"/>
+        </w:rPr>
+        <w:t>to</w:t>
+      </w:r>
+      <w:r>
+        <w:rPr>
+          <w:lang w:val="en-US"/>
+        </w:rPr>
+        <w:t xml:space="preserve"> their multi-word forms</w:t>
+      </w:r>
+      <w:r>
+        <w:rPr>
+          <w:lang w:val="en-US"/>
+        </w:rPr>
+        <w:t xml:space="preserve">, </w:t>
+      </w:r>
+      <w:r>
+        <w:rPr>
+          <w:lang w:val="en-US"/>
+        </w:rPr>
+        <w:t>replac</w:t>
+      </w:r>
+      <w:r>
+        <w:rPr>
+          <w:lang w:val="en-US"/>
+        </w:rPr>
+        <w:t>ing</w:t>
+      </w:r>
+      <w:r>
+        <w:rPr>
+          <w:lang w:val="en-US"/>
+        </w:rPr>
+        <w:t xml:space="preserve"> </w:t>
+      </w:r>
+      <w:r>
+        <w:rPr>
+          <w:lang w:val="en-US"/>
+        </w:rPr>
+        <w:t xml:space="preserve">informal writing </w:t>
+      </w:r>
+      <w:r>
+        <w:rPr>
+          <w:lang w:val="en-US"/>
+        </w:rPr>
+        <w:t>with</w:t>
+      </w:r>
+      <w:r>
+        <w:rPr>
+          <w:lang w:val="en-US"/>
+        </w:rPr>
+        <w:t xml:space="preserve"> </w:t>
+      </w:r>
+      <w:r>
+        <w:rPr>
+          <w:lang w:val="en-US"/>
+        </w:rPr>
+        <w:t>known semantic replacements</w:t>
+      </w:r>
+      <w:r>
+        <w:rPr>
+          <w:lang w:val="en-US"/>
+        </w:rPr>
+        <w:t xml:space="preserve"> </w:t>
+      </w:r>
+      <w:r>
+        <w:rPr>
+          <w:lang w:val="en-US"/>
+        </w:rPr>
+        <w:t xml:space="preserve">and reducing </w:t>
+      </w:r>
+      <w:r>
+        <w:rPr>
+          <w:lang w:val="en-US"/>
+        </w:rPr>
+        <w:t>whitespace</w:t>
       </w:r>
       <w:r>
         <w:rPr>
@@ -4884,31 +4463,79 @@
         <w:rPr>
           <w:lang w:val="en-US"/>
         </w:rPr>
+        <w:t xml:space="preserve"> After t</w:t>
+      </w:r>
+      <w:r>
+        <w:rPr>
+          <w:lang w:val="en-US"/>
+        </w:rPr>
+        <w:t>hat</w:t>
+      </w:r>
+      <w:r>
+        <w:rPr>
+          <w:lang w:val="en-US"/>
+        </w:rPr>
+        <w:t>,</w:t>
+      </w:r>
+      <w:r>
+        <w:rPr>
+          <w:lang w:val="en-US"/>
+        </w:rPr>
         <w:t xml:space="preserve"> </w:t>
       </w:r>
       <w:r>
         <w:rPr>
           <w:lang w:val="en-US"/>
         </w:rPr>
-        <w:t xml:space="preserve">The </w:t>
-      </w:r>
-      <w:r>
-        <w:rPr>
-          <w:lang w:val="en-US"/>
-        </w:rPr>
-        <w:t xml:space="preserve">full </w:t>
-      </w:r>
-      <w:r>
-        <w:rPr>
-          <w:lang w:val="en-US"/>
-        </w:rPr>
-        <w:t xml:space="preserve">workflow of this study can be seen </w:t>
-      </w:r>
-      <w:r>
-        <w:rPr>
-          <w:lang w:val="en-US"/>
-        </w:rPr>
-        <w:t>on</w:t>
+        <w:t>s</w:t>
+      </w:r>
+      <w:r>
+        <w:rPr>
+          <w:lang w:val="en-US"/>
+        </w:rPr>
+        <w:t>top words</w:t>
+      </w:r>
+      <w:r>
+        <w:rPr>
+          <w:lang w:val="en-US"/>
+        </w:rPr>
+        <w:t xml:space="preserve"> were removed and </w:t>
+      </w:r>
+      <w:r>
+        <w:rPr>
+          <w:lang w:val="en-US"/>
+        </w:rPr>
+        <w:t>Porter Stemming Algorithm</w:t>
+      </w:r>
+      <w:r>
+        <w:rPr>
+          <w:lang w:val="en-US"/>
+        </w:rPr>
+        <w:t xml:space="preserve"> was applied to reduce </w:t>
+      </w:r>
+      <w:r>
+        <w:rPr>
+          <w:lang w:val="en-US"/>
+        </w:rPr>
+        <w:t>words to their root form</w:t>
+      </w:r>
+      <w:r>
+        <w:rPr>
+          <w:lang w:val="en-US"/>
+        </w:rPr>
+        <w:t xml:space="preserve">. </w:t>
+      </w:r>
+      <w:r>
+        <w:rPr>
+          <w:lang w:val="en-US"/>
+        </w:rPr>
+        <w:t>Fig</w:t>
+      </w:r>
+      <w:r>
+        <w:rPr>
+          <w:lang w:val="en-US"/>
+        </w:rPr>
+        <w:t>ure</w:t>
       </w:r>
       <w:r>
         <w:rPr>
@@ -4920,13 +4547,13 @@
         <w:rPr>
           <w:lang w:val="en-US"/>
         </w:rPr>
-        <w:t>Fig</w:t>
-      </w:r>
-      <w:r>
-        <w:rPr>
-          <w:lang w:val="en-US"/>
-        </w:rPr>
-        <w:t>ure</w:t>
+        <w:t>3</w:t>
+      </w:r>
+      <w:r>
+        <w:rPr>
+          <w:lang w:val="en-US"/>
+        </w:rPr>
+        <w:t xml:space="preserve"> shows the</w:t>
       </w:r>
       <w:r>
         <w:rPr>
@@ -4938,7 +4565,115 @@
         <w:rPr>
           <w:lang w:val="en-US"/>
         </w:rPr>
-        <w:t>3</w:t>
+        <w:t xml:space="preserve">most common </w:t>
+      </w:r>
+      <w:r>
+        <w:rPr>
+          <w:lang w:val="en-US"/>
+        </w:rPr>
+        <w:t>terms</w:t>
+      </w:r>
+      <w:r>
+        <w:rPr>
+          <w:lang w:val="en-US"/>
+        </w:rPr>
+        <w:t xml:space="preserve"> used</w:t>
+      </w:r>
+      <w:r>
+        <w:rPr>
+          <w:lang w:val="en-US"/>
+        </w:rPr>
+        <w:t xml:space="preserve"> in each mood</w:t>
+      </w:r>
+      <w:r>
+        <w:rPr>
+          <w:lang w:val="en-US"/>
+        </w:rPr>
+        <w:t xml:space="preserve"> category</w:t>
+      </w:r>
+      <w:r>
+        <w:rPr>
+          <w:lang w:val="en-US"/>
+        </w:rPr>
+        <w:t>.</w:t>
+      </w:r>
+      <w:r>
+        <w:rPr>
+          <w:lang w:val="en-US"/>
+        </w:rPr>
+        <w:t xml:space="preserve"> A lot of words are common across all categories, for example: </w:t>
+      </w:r>
+      <w:r>
+        <w:rPr>
+          <w:lang w:val="en-US"/>
+        </w:rPr>
+        <w:t>“can”</w:t>
+      </w:r>
+      <w:r>
+        <w:rPr>
+          <w:lang w:val="en-US"/>
+        </w:rPr>
+        <w:t xml:space="preserve">, </w:t>
+      </w:r>
+      <w:r>
+        <w:rPr>
+          <w:lang w:val="en-US"/>
+        </w:rPr>
+        <w:t>“will”, “know”, “love”,</w:t>
+      </w:r>
+      <w:r>
+        <w:rPr>
+          <w:lang w:val="en-US"/>
+        </w:rPr>
+        <w:t xml:space="preserve"> </w:t>
+      </w:r>
+      <w:r>
+        <w:rPr>
+          <w:lang w:val="en-US"/>
+        </w:rPr>
+        <w:t>”</w:t>
+      </w:r>
+      <w:r>
+        <w:rPr>
+          <w:lang w:val="en-US"/>
+        </w:rPr>
+        <w:t>now</w:t>
+      </w:r>
+      <w:r>
+        <w:rPr>
+          <w:lang w:val="en-US"/>
+        </w:rPr>
+        <w:t>”</w:t>
+      </w:r>
+      <w:r>
+        <w:rPr>
+          <w:lang w:val="en-US"/>
+        </w:rPr>
+        <w:t>,</w:t>
+      </w:r>
+      <w:r>
+        <w:rPr>
+          <w:lang w:val="en-US"/>
+        </w:rPr>
+        <w:t xml:space="preserve"> </w:t>
+      </w:r>
+      <w:r>
+        <w:rPr>
+          <w:lang w:val="en-US"/>
+        </w:rPr>
+        <w:t>”just”</w:t>
+      </w:r>
+      <w:r>
+        <w:rPr>
+          <w:lang w:val="en-US"/>
+        </w:rPr>
+        <w:t xml:space="preserve"> or </w:t>
+      </w:r>
+      <w:r>
+        <w:rPr>
+          <w:lang w:val="en-US"/>
+        </w:rPr>
+        <w:t>”like”</w:t>
       </w:r>
       <w:r>
         <w:rPr>
@@ -4950,25 +4685,31 @@
         <w:rPr>
           <w:lang w:val="en-US"/>
         </w:rPr>
-        <w:t>Before applying any machine learning models an additional feature selection was performed. Later, s</w:t>
-      </w:r>
-      <w:r>
-        <w:rPr>
-          <w:lang w:val="en-US"/>
-        </w:rPr>
-        <w:t xml:space="preserve">everal </w:t>
-      </w:r>
-      <w:r>
-        <w:rPr>
-          <w:lang w:val="en-US"/>
-        </w:rPr>
-        <w:t>t</w:t>
-      </w:r>
-      <w:r>
-        <w:rPr>
-          <w:lang w:val="en-US"/>
-        </w:rPr>
-        <w:t>raditional machine learning</w:t>
+        <w:t>Ho</w:t>
+      </w:r>
+      <w:r>
+        <w:rPr>
+          <w:lang w:val="en-US"/>
+        </w:rPr>
+        <w:t xml:space="preserve">wever, </w:t>
+      </w:r>
+      <w:r>
+        <w:rPr>
+          <w:lang w:val="en-US"/>
+        </w:rPr>
+        <w:t>w</w:t>
+      </w:r>
+      <w:r>
+        <w:rPr>
+          <w:lang w:val="en-US"/>
+        </w:rPr>
+        <w:t>e can see that words</w:t>
+      </w:r>
+      <w:r>
+        <w:rPr>
+          <w:lang w:val="en-US"/>
+        </w:rPr>
+        <w:t xml:space="preserve"> like</w:t>
       </w:r>
       <w:r>
         <w:rPr>
@@ -4980,61 +4721,116 @@
         <w:rPr>
           <w:lang w:val="en-US"/>
         </w:rPr>
-        <w:t>algorithms such as Naive Bayes</w:t>
-      </w:r>
-      <w:r>
-        <w:rPr>
-          <w:lang w:val="en-US"/>
-        </w:rPr>
-        <w:t>,</w:t>
-      </w:r>
-      <w:r>
-        <w:rPr>
-          <w:lang w:val="en-US"/>
-        </w:rPr>
-        <w:t xml:space="preserve"> Decision tree</w:t>
-      </w:r>
-      <w:r>
-        <w:rPr>
-          <w:lang w:val="en-US"/>
-        </w:rPr>
-        <w:t xml:space="preserve"> and </w:t>
-      </w:r>
-      <w:r>
-        <w:rPr>
-          <w:lang w:val="en-US"/>
-        </w:rPr>
-        <w:t>Random forest</w:t>
-      </w:r>
-      <w:r>
-        <w:rPr>
-          <w:lang w:val="en-US"/>
-        </w:rPr>
-        <w:t xml:space="preserve"> were </w:t>
-      </w:r>
-      <w:r>
-        <w:rPr>
-          <w:lang w:val="en-US"/>
-        </w:rPr>
-        <w:t>used for text classification</w:t>
-      </w:r>
-      <w:r>
-        <w:rPr>
-          <w:lang w:val="en-US"/>
-        </w:rPr>
-        <w:t xml:space="preserve"> with varying results.</w:t>
-      </w:r>
-    </w:p>
-    <w:p>
-      <w:pPr>
-        <w:spacing w:line="360" w:lineRule="auto"/>
-        <w:jc w:val="center"/>
-        <w:rPr>
-          <w:b/>
-          <w:caps/>
-          <w:lang w:val="en-US"/>
-        </w:rPr>
-      </w:pPr>
+        <w:t>“never” and “</w:t>
+      </w:r>
+      <w:r>
+        <w:rPr>
+          <w:lang w:val="en-US"/>
+        </w:rPr>
+        <w:t>want</w:t>
+      </w:r>
+      <w:r>
+        <w:rPr>
+          <w:lang w:val="en-US"/>
+        </w:rPr>
+        <w:t xml:space="preserve">’ are </w:t>
+      </w:r>
+      <w:r>
+        <w:rPr>
+          <w:lang w:val="en-US"/>
+        </w:rPr>
+        <w:t xml:space="preserve">present more frequently </w:t>
+      </w:r>
+      <w:r>
+        <w:rPr>
+          <w:lang w:val="en-US"/>
+        </w:rPr>
+        <w:t>in songs with angry mood</w:t>
+      </w:r>
+      <w:r>
+        <w:rPr>
+          <w:lang w:val="en-US"/>
+        </w:rPr>
+        <w:t>.</w:t>
+      </w:r>
+      <w:r>
+        <w:rPr>
+          <w:lang w:val="en-US"/>
+        </w:rPr>
+        <w:t xml:space="preserve"> Also </w:t>
+      </w:r>
+      <w:r>
+        <w:rPr>
+          <w:lang w:val="en-US"/>
+        </w:rPr>
+        <w:t>“</w:t>
+      </w:r>
+      <w:r>
+        <w:rPr>
+          <w:lang w:val="en-US"/>
+        </w:rPr>
+        <w:t>feel</w:t>
+      </w:r>
+      <w:r>
+        <w:rPr>
+          <w:lang w:val="en-US"/>
+        </w:rPr>
+        <w:t xml:space="preserve">” </w:t>
+      </w:r>
+      <w:r>
+        <w:rPr>
+          <w:lang w:val="en-US"/>
+        </w:rPr>
+        <w:t xml:space="preserve">is </w:t>
+      </w:r>
+      <w:r>
+        <w:rPr>
+          <w:lang w:val="en-US"/>
+        </w:rPr>
+        <w:t xml:space="preserve">more common in categories associated with negative </w:t>
+      </w:r>
+      <w:r>
+        <w:rPr>
+          <w:lang w:val="en-US"/>
+        </w:rPr>
+        <w:t>mood</w:t>
+      </w:r>
+      <w:r>
+        <w:rPr>
+          <w:lang w:val="en-US"/>
+        </w:rPr>
+        <w:t>s</w:t>
+      </w:r>
+      <w:r>
+        <w:rPr>
+          <w:lang w:val="en-US"/>
+        </w:rPr>
+        <w:t xml:space="preserve"> and “baby” </w:t>
+      </w:r>
+      <w:r>
+        <w:rPr>
+          <w:lang w:val="en-US"/>
+        </w:rPr>
+        <w:t>with</w:t>
+      </w:r>
+      <w:r>
+        <w:rPr>
+          <w:lang w:val="en-US"/>
+        </w:rPr>
+        <w:t xml:space="preserve"> </w:t>
+      </w:r>
+      <w:r>
+        <w:rPr>
+          <w:lang w:val="en-US"/>
+        </w:rPr>
+        <w:t>happy mood</w:t>
+      </w:r>
+      <w:r>
+        <w:rPr>
+          <w:lang w:val="en-US"/>
+        </w:rPr>
+        <w:t>.</w:t>
+      </w:r>
     </w:p>
     <w:p>
       <w:pPr>
@@ -5049,19 +4845,20 @@
           <w:noProof/>
           <w:lang w:val="en-US"/>
         </w:rPr>
+        <w:lastRenderedPageBreak/>
         <w:drawing>
-          <wp:anchor distT="0" distB="0" distL="114300" distR="114300" simplePos="0" relativeHeight="251661312" behindDoc="0" locked="0" layoutInCell="1" allowOverlap="1" wp14:anchorId="78314993" wp14:editId="067B1279">
+          <wp:anchor distT="0" distB="0" distL="114300" distR="114300" simplePos="0" relativeHeight="251666432" behindDoc="0" locked="0" layoutInCell="1" allowOverlap="1" wp14:anchorId="46DC14A7" wp14:editId="2F6029FA">
             <wp:simplePos x="0" y="0"/>
-            <wp:positionH relativeFrom="margin">
-              <wp:align>right</wp:align>
+            <wp:positionH relativeFrom="column">
+              <wp:posOffset>842645</wp:posOffset>
             </wp:positionH>
             <wp:positionV relativeFrom="paragraph">
-              <wp:posOffset>255905</wp:posOffset>
+              <wp:posOffset>223520</wp:posOffset>
             </wp:positionV>
-            <wp:extent cx="5514975" cy="3248025"/>
-            <wp:effectExtent l="0" t="0" r="9525" b="9525"/>
+            <wp:extent cx="4533900" cy="2582996"/>
+            <wp:effectExtent l="0" t="0" r="0" b="8255"/>
             <wp:wrapTopAndBottom/>
-            <wp:docPr id="642235328" name="Obraz 1"/>
+            <wp:docPr id="776008535" name="Obraz 4"/>
             <wp:cNvGraphicFramePr>
               <a:graphicFrameLocks xmlns:a="http://schemas.openxmlformats.org/drawingml/2006/main" noChangeAspect="1"/>
             </wp:cNvGraphicFramePr>
@@ -5069,11 +4866,990 @@
               <a:graphicData uri="http://schemas.openxmlformats.org/drawingml/2006/picture">
                 <pic:pic xmlns:pic="http://schemas.openxmlformats.org/drawingml/2006/picture">
                   <pic:nvPicPr>
-                    <pic:cNvPr id="642235328" name="Obraz 642235328"/>
+                    <pic:cNvPr id="776008535" name="Obraz 776008535"/>
                     <pic:cNvPicPr/>
                   </pic:nvPicPr>
                   <pic:blipFill>
                     <a:blip r:embed="rId9">
+                      <a:extLst>
+                        <a:ext uri="{28A0092B-C50C-407E-A947-70E740481C1C}">
+                          <a14:useLocalDpi xmlns:a14="http://schemas.microsoft.com/office/drawing/2010/main" val="0"/>
+                        </a:ext>
+                      </a:extLst>
+                    </a:blip>
+                    <a:stretch>
+                      <a:fillRect/>
+                    </a:stretch>
+                  </pic:blipFill>
+                  <pic:spPr>
+                    <a:xfrm>
+                      <a:off x="0" y="0"/>
+                      <a:ext cx="4533900" cy="2582996"/>
+                    </a:xfrm>
+                    <a:prstGeom prst="rect">
+                      <a:avLst/>
+                    </a:prstGeom>
+                  </pic:spPr>
+                </pic:pic>
+              </a:graphicData>
+            </a:graphic>
+          </wp:anchor>
+        </w:drawing>
+      </w:r>
+      <w:r>
+        <w:rPr>
+          <w:lang w:val="en-US"/>
+        </w:rPr>
+        <w:t xml:space="preserve">Fig. </w:t>
+      </w:r>
+      <w:r>
+        <w:rPr>
+          <w:lang w:val="en-US"/>
+        </w:rPr>
+        <w:t>3</w:t>
+      </w:r>
+      <w:r>
+        <w:rPr>
+          <w:lang w:val="en-US"/>
+        </w:rPr>
+        <w:t xml:space="preserve">. </w:t>
+      </w:r>
+      <w:r>
+        <w:rPr>
+          <w:lang w:val="en-US"/>
+        </w:rPr>
+        <w:t xml:space="preserve">The top 10 of the most common </w:t>
+      </w:r>
+      <w:r>
+        <w:rPr>
+          <w:lang w:val="en-US"/>
+        </w:rPr>
+        <w:t>terms</w:t>
+      </w:r>
+      <w:r>
+        <w:rPr>
+          <w:lang w:val="en-US"/>
+        </w:rPr>
+        <w:t xml:space="preserve"> in each mood</w:t>
+      </w:r>
+      <w:r>
+        <w:rPr>
+          <w:lang w:val="en-US"/>
+        </w:rPr>
+        <w:t xml:space="preserve"> category</w:t>
+      </w:r>
+    </w:p>
+    <w:p>
+      <w:pPr>
+        <w:spacing w:line="360" w:lineRule="auto"/>
+        <w:jc w:val="both"/>
+        <w:rPr>
+          <w:lang w:val="en-US"/>
+        </w:rPr>
+      </w:pPr>
+      <w:r>
+        <w:rPr>
+          <w:i/>
+          <w:sz w:val="20"/>
+          <w:szCs w:val="20"/>
+          <w:lang w:val="en-US"/>
+        </w:rPr>
+        <w:t>Source:</w:t>
+      </w:r>
+      <w:r>
+        <w:rPr>
+          <w:sz w:val="20"/>
+          <w:szCs w:val="20"/>
+          <w:lang w:val="en-US"/>
+        </w:rPr>
+        <w:t xml:space="preserve"> </w:t>
+      </w:r>
+      <w:r>
+        <w:rPr>
+          <w:sz w:val="20"/>
+          <w:szCs w:val="20"/>
+          <w:lang w:val="en-US"/>
+        </w:rPr>
+        <w:t>Own study</w:t>
+      </w:r>
+      <w:r>
+        <w:rPr>
+          <w:sz w:val="20"/>
+          <w:szCs w:val="20"/>
+          <w:lang w:val="en-US"/>
+        </w:rPr>
+        <w:t>, based on data from Spotify</w:t>
+      </w:r>
+    </w:p>
+    <w:p>
+      <w:pPr>
+        <w:spacing w:line="360" w:lineRule="auto"/>
+        <w:rPr>
+          <w:b/>
+          <w:caps/>
+          <w:lang w:val="en-US"/>
+        </w:rPr>
+      </w:pPr>
+    </w:p>
+    <w:p>
+      <w:pPr>
+        <w:spacing w:line="360" w:lineRule="auto"/>
+        <w:rPr>
+          <w:lang w:val="en-US"/>
+        </w:rPr>
+      </w:pPr>
+      <w:r>
+        <w:rPr>
+          <w:b/>
+          <w:caps/>
+          <w:lang w:val="en-US"/>
+        </w:rPr>
+        <w:tab/>
+      </w:r>
+      <w:r>
+        <w:rPr>
+          <w:lang w:val="en-US"/>
+        </w:rPr>
+        <w:t>A</w:t>
+      </w:r>
+      <w:r>
+        <w:rPr>
+          <w:lang w:val="en-US"/>
+        </w:rPr>
+        <w:t>dditionally,</w:t>
+      </w:r>
+      <w:r>
+        <w:rPr>
+          <w:lang w:val="en-US"/>
+        </w:rPr>
+        <w:t xml:space="preserve"> most common words in each category</w:t>
+      </w:r>
+      <w:r>
+        <w:rPr>
+          <w:lang w:val="en-US"/>
+        </w:rPr>
+        <w:t xml:space="preserve"> are very interesting</w:t>
+      </w:r>
+      <w:r>
+        <w:rPr>
+          <w:lang w:val="en-US"/>
+        </w:rPr>
+        <w:t xml:space="preserve">, namely: “can” </w:t>
+      </w:r>
+      <w:r>
+        <w:rPr>
+          <w:lang w:val="en-US"/>
+        </w:rPr>
+        <w:t xml:space="preserve">and “will” </w:t>
+      </w:r>
+      <w:r>
+        <w:rPr>
+          <w:lang w:val="en-US"/>
+        </w:rPr>
+        <w:t xml:space="preserve">for Angry, </w:t>
+      </w:r>
+      <w:r>
+        <w:rPr>
+          <w:lang w:val="en-US"/>
+        </w:rPr>
+        <w:t xml:space="preserve">“like” </w:t>
+      </w:r>
+      <w:r>
+        <w:rPr>
+          <w:lang w:val="en-US"/>
+        </w:rPr>
+        <w:t xml:space="preserve">and “love” </w:t>
+      </w:r>
+      <w:r>
+        <w:rPr>
+          <w:lang w:val="en-US"/>
+        </w:rPr>
+        <w:t>for Happy and “love</w:t>
+      </w:r>
+      <w:r>
+        <w:rPr>
+          <w:lang w:val="en-US"/>
+        </w:rPr>
+        <w:t xml:space="preserve">” and “know” </w:t>
+      </w:r>
+      <w:r>
+        <w:rPr>
+          <w:lang w:val="en-US"/>
+        </w:rPr>
+        <w:t>for Sad.</w:t>
+      </w:r>
+      <w:r>
+        <w:rPr>
+          <w:lang w:val="en-US"/>
+        </w:rPr>
+        <w:t xml:space="preserve"> </w:t>
+      </w:r>
+      <w:r>
+        <w:rPr>
+          <w:lang w:val="en-US"/>
+        </w:rPr>
+        <w:t xml:space="preserve">Nevertheless, the </w:t>
+      </w:r>
+      <w:r>
+        <w:rPr>
+          <w:lang w:val="en-US"/>
+        </w:rPr>
+        <w:t xml:space="preserve">words </w:t>
+      </w:r>
+      <w:r>
+        <w:rPr>
+          <w:lang w:val="en-US"/>
+        </w:rPr>
+        <w:t>which we</w:t>
+      </w:r>
+      <w:r>
+        <w:rPr>
+          <w:lang w:val="en-US"/>
+        </w:rPr>
+        <w:t>re common across all</w:t>
+      </w:r>
+      <w:r>
+        <w:rPr>
+          <w:lang w:val="en-US"/>
+        </w:rPr>
+        <w:t xml:space="preserve"> of the</w:t>
+      </w:r>
+      <w:r>
+        <w:rPr>
+          <w:lang w:val="en-US"/>
+        </w:rPr>
+        <w:t xml:space="preserve"> categories</w:t>
+      </w:r>
+      <w:r>
+        <w:rPr>
+          <w:lang w:val="en-US"/>
+        </w:rPr>
+        <w:t xml:space="preserve"> were </w:t>
+      </w:r>
+      <w:r>
+        <w:rPr>
+          <w:lang w:val="en-US"/>
+        </w:rPr>
+        <w:t xml:space="preserve">removed, treating them as </w:t>
+      </w:r>
+      <w:r>
+        <w:rPr>
+          <w:lang w:val="en-US"/>
+        </w:rPr>
+        <w:t>extra</w:t>
+      </w:r>
+      <w:r>
+        <w:rPr>
+          <w:lang w:val="en-US"/>
+        </w:rPr>
+        <w:t xml:space="preserve"> stop words.</w:t>
+      </w:r>
+    </w:p>
+    <w:p>
+      <w:pPr>
+        <w:spacing w:line="360" w:lineRule="auto"/>
+        <w:rPr>
+          <w:lang w:val="en-US"/>
+        </w:rPr>
+      </w:pPr>
+    </w:p>
+    <w:p>
+      <w:pPr>
+        <w:spacing w:line="360" w:lineRule="auto"/>
+        <w:jc w:val="center"/>
+        <w:rPr>
+          <w:b/>
+          <w:caps/>
+          <w:lang w:val="en-US"/>
+        </w:rPr>
+      </w:pPr>
+      <w:r>
+        <w:rPr>
+          <w:b/>
+          <w:caps/>
+          <w:lang w:val="en-US"/>
+        </w:rPr>
+        <w:t>CHAPTER III. MODELING</w:t>
+      </w:r>
+    </w:p>
+    <w:p>
+      <w:pPr>
+        <w:spacing w:line="360" w:lineRule="auto"/>
+        <w:jc w:val="center"/>
+        <w:rPr>
+          <w:b/>
+          <w:caps/>
+          <w:lang w:val="en-US"/>
+        </w:rPr>
+      </w:pPr>
+    </w:p>
+    <w:p>
+      <w:pPr>
+        <w:tabs>
+          <w:tab w:val="left" w:pos="8738"/>
+        </w:tabs>
+        <w:spacing w:line="360" w:lineRule="auto"/>
+        <w:ind w:firstLine="600"/>
+        <w:jc w:val="both"/>
+        <w:rPr>
+          <w:lang w:val="en-US"/>
+        </w:rPr>
+      </w:pPr>
+      <w:r>
+        <w:rPr>
+          <w:lang w:val="en-US"/>
+        </w:rPr>
+        <w:t>After text preprocessing, lyrics data</w:t>
+      </w:r>
+      <w:r>
+        <w:rPr>
+          <w:lang w:val="en-US"/>
+        </w:rPr>
+        <w:t xml:space="preserve"> </w:t>
+      </w:r>
+      <w:r>
+        <w:rPr>
+          <w:lang w:val="en-US"/>
+        </w:rPr>
+        <w:t xml:space="preserve">was </w:t>
+      </w:r>
+      <w:r>
+        <w:rPr>
+          <w:lang w:val="en-US"/>
+        </w:rPr>
+        <w:t xml:space="preserve">converted into </w:t>
+      </w:r>
+      <w:r>
+        <w:rPr>
+          <w:lang w:val="en-US"/>
+        </w:rPr>
+        <w:t>a Document Term Matrix</w:t>
+      </w:r>
+      <w:r>
+        <w:rPr>
+          <w:lang w:val="en-US"/>
+        </w:rPr>
+        <w:t xml:space="preserve"> (DTM)</w:t>
+      </w:r>
+      <w:r>
+        <w:rPr>
+          <w:lang w:val="en-US"/>
+        </w:rPr>
+        <w:t>, where</w:t>
+      </w:r>
+      <w:r>
+        <w:rPr>
+          <w:lang w:val="en-US"/>
+        </w:rPr>
+        <w:t xml:space="preserve"> words were tokenized</w:t>
+      </w:r>
+      <w:r>
+        <w:rPr>
+          <w:lang w:val="en-US"/>
+        </w:rPr>
+        <w:t>, changed into n-grams</w:t>
+      </w:r>
+      <w:r>
+        <w:rPr>
+          <w:lang w:val="en-US"/>
+        </w:rPr>
+        <w:t xml:space="preserve"> </w:t>
+      </w:r>
+      <w:r>
+        <w:rPr>
+          <w:lang w:val="en-US"/>
+        </w:rPr>
+        <w:t xml:space="preserve">of one to three words </w:t>
+      </w:r>
+      <w:r>
+        <w:rPr>
+          <w:lang w:val="en-US"/>
+        </w:rPr>
+        <w:t xml:space="preserve">and </w:t>
+      </w:r>
+      <w:r>
+        <w:rPr>
+          <w:lang w:val="en-US"/>
+        </w:rPr>
+        <w:t>scores were assigned using</w:t>
+      </w:r>
+      <w:r>
+        <w:rPr>
+          <w:lang w:val="en-US"/>
+        </w:rPr>
+        <w:t xml:space="preserve"> Term Frequency - Inverse Document</w:t>
+      </w:r>
+      <w:r>
+        <w:rPr>
+          <w:lang w:val="en-US"/>
+        </w:rPr>
+        <w:t xml:space="preserve"> (</w:t>
+      </w:r>
+      <w:r>
+        <w:rPr>
+          <w:lang w:val="en-US"/>
+        </w:rPr>
+        <w:t>TF-IDF</w:t>
+      </w:r>
+      <w:r>
+        <w:rPr>
+          <w:lang w:val="en-US"/>
+        </w:rPr>
+        <w:t>)</w:t>
+      </w:r>
+      <w:r>
+        <w:rPr>
+          <w:lang w:val="en-US"/>
+        </w:rPr>
+        <w:t xml:space="preserve"> technique</w:t>
+      </w:r>
+      <w:r>
+        <w:rPr>
+          <w:lang w:val="en-US"/>
+        </w:rPr>
+        <w:t>.</w:t>
+      </w:r>
+      <w:r>
+        <w:rPr>
+          <w:lang w:val="en-US"/>
+        </w:rPr>
+        <w:t xml:space="preserve"> </w:t>
+      </w:r>
+      <w:r>
+        <w:rPr>
+          <w:lang w:val="en-US"/>
+        </w:rPr>
+        <w:t>This gives terms a higher score if they appear</w:t>
+      </w:r>
+      <w:r>
+        <w:rPr>
+          <w:lang w:val="en-US"/>
+        </w:rPr>
+        <w:t xml:space="preserve"> frequently in a particular document</w:t>
+      </w:r>
+      <w:r>
+        <w:rPr>
+          <w:lang w:val="en-US"/>
+        </w:rPr>
+        <w:t xml:space="preserve">, but </w:t>
+      </w:r>
+      <w:r>
+        <w:rPr>
+          <w:lang w:val="en-US"/>
+        </w:rPr>
+        <w:t>rarely across the entire corpus</w:t>
+      </w:r>
+      <w:r>
+        <w:rPr>
+          <w:lang w:val="en-US"/>
+        </w:rPr>
+        <w:t xml:space="preserve"> and it </w:t>
+      </w:r>
+      <w:r>
+        <w:rPr>
+          <w:lang w:val="en-US"/>
+        </w:rPr>
+        <w:t xml:space="preserve">helps to balance off </w:t>
+      </w:r>
+      <w:r>
+        <w:rPr>
+          <w:lang w:val="en-US"/>
+        </w:rPr>
+        <w:t xml:space="preserve">terms’ frequency and </w:t>
+      </w:r>
+      <w:r>
+        <w:rPr>
+          <w:lang w:val="en-US"/>
+        </w:rPr>
+        <w:t>importance</w:t>
+      </w:r>
+      <w:r>
+        <w:rPr>
+          <w:lang w:val="en-US"/>
+        </w:rPr>
+        <w:t>.</w:t>
+      </w:r>
+      <w:r>
+        <w:rPr>
+          <w:lang w:val="en-US"/>
+        </w:rPr>
+        <w:t xml:space="preserve"> In this case, some of the </w:t>
+      </w:r>
+      <w:r>
+        <w:rPr>
+          <w:lang w:val="en-US"/>
+        </w:rPr>
+        <w:t>terms</w:t>
+      </w:r>
+      <w:r>
+        <w:rPr>
+          <w:lang w:val="en-US"/>
+        </w:rPr>
+        <w:t xml:space="preserve"> with the highest </w:t>
+      </w:r>
+      <w:r>
+        <w:rPr>
+          <w:lang w:val="en-US"/>
+        </w:rPr>
+        <w:t>TF-IDF</w:t>
+      </w:r>
+      <w:r>
+        <w:rPr>
+          <w:lang w:val="en-US"/>
+        </w:rPr>
+        <w:t xml:space="preserve"> </w:t>
+      </w:r>
+      <w:r>
+        <w:rPr>
+          <w:lang w:val="en-US"/>
+        </w:rPr>
+        <w:t>score were: “</w:t>
+      </w:r>
+      <w:r>
+        <w:rPr>
+          <w:lang w:val="en-US"/>
+        </w:rPr>
+        <w:t>oh oh”, “</w:t>
+      </w:r>
+      <w:r>
+        <w:rPr>
+          <w:lang w:val="en-US"/>
+        </w:rPr>
+        <w:t>without</w:t>
+      </w:r>
+      <w:r>
+        <w:rPr>
+          <w:lang w:val="en-US"/>
+        </w:rPr>
+        <w:t>”</w:t>
+      </w:r>
+      <w:r>
+        <w:rPr>
+          <w:lang w:val="en-US"/>
+        </w:rPr>
+        <w:t xml:space="preserve">, </w:t>
+      </w:r>
+      <w:r>
+        <w:rPr>
+          <w:lang w:val="en-US"/>
+        </w:rPr>
+        <w:t>“let”, “need” or “</w:t>
+      </w:r>
+      <w:r>
+        <w:rPr>
+          <w:lang w:val="en-US"/>
+        </w:rPr>
+        <w:t>night</w:t>
+      </w:r>
+      <w:r>
+        <w:rPr>
+          <w:lang w:val="en-US"/>
+        </w:rPr>
+        <w:t>”.</w:t>
+      </w:r>
+      <w:r>
+        <w:rPr>
+          <w:lang w:val="en-US"/>
+        </w:rPr>
+        <w:t xml:space="preserve"> </w:t>
+      </w:r>
+      <w:r>
+        <w:rPr>
+          <w:lang w:val="en-US"/>
+        </w:rPr>
+        <w:t>However, b</w:t>
+      </w:r>
+      <w:r>
+        <w:rPr>
+          <w:lang w:val="en-US"/>
+        </w:rPr>
+        <w:t>efore applying any machine learning models</w:t>
+      </w:r>
+      <w:r>
+        <w:rPr>
+          <w:lang w:val="en-US"/>
+        </w:rPr>
+        <w:t>,</w:t>
+      </w:r>
+      <w:r>
+        <w:rPr>
+          <w:lang w:val="en-US"/>
+        </w:rPr>
+        <w:t xml:space="preserve"> an additional feature selection was </w:t>
+      </w:r>
+      <w:r>
+        <w:rPr>
+          <w:lang w:val="en-US"/>
+        </w:rPr>
+        <w:t xml:space="preserve">need, as </w:t>
+      </w:r>
+      <w:r>
+        <w:rPr>
+          <w:lang w:val="en-US"/>
+        </w:rPr>
+        <w:t xml:space="preserve">there were </w:t>
+      </w:r>
+      <w:r>
+        <w:rPr>
+          <w:lang w:val="en-US"/>
+        </w:rPr>
+        <w:t>more than</w:t>
+      </w:r>
+      <w:r>
+        <w:rPr>
+          <w:lang w:val="en-US"/>
+        </w:rPr>
+        <w:t xml:space="preserve"> </w:t>
+      </w:r>
+      <w:r>
+        <w:rPr>
+          <w:lang w:val="en-US"/>
+        </w:rPr>
+        <w:t>330</w:t>
+      </w:r>
+      <w:r>
+        <w:rPr>
+          <w:lang w:val="en-US"/>
+        </w:rPr>
+        <w:t xml:space="preserve"> thousand </w:t>
+      </w:r>
+      <w:r>
+        <w:rPr>
+          <w:lang w:val="en-US"/>
+        </w:rPr>
+        <w:t>terms in the matrix</w:t>
+      </w:r>
+      <w:r>
+        <w:rPr>
+          <w:lang w:val="en-US"/>
+        </w:rPr>
+        <w:t>.</w:t>
+      </w:r>
+    </w:p>
+    <w:p>
+      <w:pPr>
+        <w:tabs>
+          <w:tab w:val="left" w:pos="8738"/>
+        </w:tabs>
+        <w:spacing w:line="360" w:lineRule="auto"/>
+        <w:ind w:firstLine="600"/>
+        <w:jc w:val="both"/>
+        <w:rPr>
+          <w:lang w:val="en-US"/>
+        </w:rPr>
+      </w:pPr>
+      <w:r>
+        <w:rPr>
+          <w:lang w:val="en-US"/>
+        </w:rPr>
+        <w:t xml:space="preserve">The first feature selection </w:t>
+      </w:r>
+      <w:r>
+        <w:rPr>
+          <w:lang w:val="en-US"/>
+        </w:rPr>
+        <w:t xml:space="preserve">was filtering </w:t>
+      </w:r>
+      <w:r>
+        <w:rPr>
+          <w:lang w:val="en-US"/>
+        </w:rPr>
+        <w:t xml:space="preserve">our DTM and </w:t>
+      </w:r>
+      <w:r>
+        <w:rPr>
+          <w:lang w:val="en-US"/>
+        </w:rPr>
+        <w:t>keeping only term</w:t>
+      </w:r>
+      <w:r>
+        <w:rPr>
+          <w:lang w:val="en-US"/>
+        </w:rPr>
+        <w:t>s</w:t>
+      </w:r>
+      <w:r>
+        <w:rPr>
+          <w:lang w:val="en-US"/>
+        </w:rPr>
+        <w:t xml:space="preserve">, which </w:t>
+      </w:r>
+      <w:r>
+        <w:rPr>
+          <w:lang w:val="en-US"/>
+        </w:rPr>
+        <w:t xml:space="preserve">had </w:t>
+      </w:r>
+      <w:r>
+        <w:rPr>
+          <w:lang w:val="en-US"/>
+        </w:rPr>
+        <w:t>TF-IDF</w:t>
+      </w:r>
+      <w:r>
+        <w:rPr>
+          <w:lang w:val="en-US"/>
+        </w:rPr>
+        <w:t xml:space="preserve"> scores </w:t>
+      </w:r>
+      <w:r>
+        <w:rPr>
+          <w:lang w:val="en-US"/>
+        </w:rPr>
+        <w:t xml:space="preserve">in the top 0.5 </w:t>
+      </w:r>
+      <w:r>
+        <w:rPr>
+          <w:lang w:val="en-US"/>
+        </w:rPr>
+        <w:t>percentile</w:t>
+      </w:r>
+      <w:r>
+        <w:rPr>
+          <w:lang w:val="en-US"/>
+        </w:rPr>
+        <w:t xml:space="preserve">. </w:t>
+      </w:r>
+      <w:r>
+        <w:rPr>
+          <w:lang w:val="en-US"/>
+        </w:rPr>
+        <w:t xml:space="preserve">This </w:t>
+      </w:r>
+      <w:r>
+        <w:rPr>
+          <w:lang w:val="en-US"/>
+        </w:rPr>
+        <w:t>limits</w:t>
+      </w:r>
+      <w:r>
+        <w:rPr>
+          <w:lang w:val="en-US"/>
+        </w:rPr>
+        <w:t xml:space="preserve"> our </w:t>
+      </w:r>
+      <w:r>
+        <w:rPr>
+          <w:lang w:val="en-US"/>
+        </w:rPr>
+        <w:t xml:space="preserve">testing dataset </w:t>
+      </w:r>
+      <w:r>
+        <w:rPr>
+          <w:lang w:val="en-US"/>
+        </w:rPr>
+        <w:t>to</w:t>
+      </w:r>
+      <w:r>
+        <w:rPr>
+          <w:lang w:val="en-US"/>
+        </w:rPr>
+        <w:t xml:space="preserve"> </w:t>
+      </w:r>
+      <w:r>
+        <w:rPr>
+          <w:lang w:val="en-US"/>
+        </w:rPr>
+        <w:t xml:space="preserve">about </w:t>
+      </w:r>
+      <w:r>
+        <w:rPr>
+          <w:lang w:val="en-US"/>
+        </w:rPr>
+        <w:t>2</w:t>
+      </w:r>
+      <w:r>
+        <w:rPr>
+          <w:lang w:val="en-US"/>
+        </w:rPr>
+        <w:t xml:space="preserve"> </w:t>
+      </w:r>
+      <w:r>
+        <w:rPr>
+          <w:lang w:val="en-US"/>
+        </w:rPr>
+        <w:t>thousand</w:t>
+      </w:r>
+      <w:r>
+        <w:rPr>
+          <w:lang w:val="en-US"/>
+        </w:rPr>
+        <w:t xml:space="preserve"> variables.</w:t>
+      </w:r>
+    </w:p>
+    <w:p>
+      <w:pPr>
+        <w:tabs>
+          <w:tab w:val="left" w:pos="8738"/>
+        </w:tabs>
+        <w:spacing w:line="360" w:lineRule="auto"/>
+        <w:ind w:firstLine="600"/>
+        <w:jc w:val="both"/>
+        <w:rPr>
+          <w:lang w:val="en-US"/>
+        </w:rPr>
+      </w:pPr>
+      <w:r>
+        <w:rPr>
+          <w:lang w:val="en-US"/>
+        </w:rPr>
+        <w:t>Later, s</w:t>
+      </w:r>
+      <w:r>
+        <w:rPr>
+          <w:lang w:val="en-US"/>
+        </w:rPr>
+        <w:t xml:space="preserve">everal </w:t>
+      </w:r>
+      <w:r>
+        <w:rPr>
+          <w:lang w:val="en-US"/>
+        </w:rPr>
+        <w:t>t</w:t>
+      </w:r>
+      <w:r>
+        <w:rPr>
+          <w:lang w:val="en-US"/>
+        </w:rPr>
+        <w:t>raditional machine learning</w:t>
+      </w:r>
+      <w:r>
+        <w:rPr>
+          <w:lang w:val="en-US"/>
+        </w:rPr>
+        <w:t xml:space="preserve"> </w:t>
+      </w:r>
+      <w:r>
+        <w:rPr>
+          <w:lang w:val="en-US"/>
+        </w:rPr>
+        <w:t>algorithms such as Naive Bayes</w:t>
+      </w:r>
+      <w:r>
+        <w:rPr>
+          <w:lang w:val="en-US"/>
+        </w:rPr>
+        <w:t>,</w:t>
+      </w:r>
+      <w:r>
+        <w:rPr>
+          <w:lang w:val="en-US"/>
+        </w:rPr>
+        <w:t xml:space="preserve"> Decision tree</w:t>
+      </w:r>
+      <w:r>
+        <w:rPr>
+          <w:lang w:val="en-US"/>
+        </w:rPr>
+        <w:t xml:space="preserve"> and </w:t>
+      </w:r>
+      <w:r>
+        <w:rPr>
+          <w:lang w:val="en-US"/>
+        </w:rPr>
+        <w:t>Random forest</w:t>
+      </w:r>
+      <w:r>
+        <w:rPr>
+          <w:lang w:val="en-US"/>
+        </w:rPr>
+        <w:t xml:space="preserve"> were </w:t>
+      </w:r>
+      <w:r>
+        <w:rPr>
+          <w:lang w:val="en-US"/>
+        </w:rPr>
+        <w:t>used for text classification</w:t>
+      </w:r>
+      <w:r>
+        <w:rPr>
+          <w:lang w:val="en-US"/>
+        </w:rPr>
+        <w:t xml:space="preserve"> with varying results.</w:t>
+      </w:r>
+      <w:r>
+        <w:rPr>
+          <w:lang w:val="en-US"/>
+        </w:rPr>
+        <w:t xml:space="preserve"> </w:t>
+      </w:r>
+      <w:r>
+        <w:rPr>
+          <w:lang w:val="en-US"/>
+        </w:rPr>
+        <w:t xml:space="preserve">The </w:t>
+      </w:r>
+      <w:r>
+        <w:rPr>
+          <w:lang w:val="en-US"/>
+        </w:rPr>
+        <w:t xml:space="preserve">full </w:t>
+      </w:r>
+      <w:r>
+        <w:rPr>
+          <w:lang w:val="en-US"/>
+        </w:rPr>
+        <w:t xml:space="preserve">workflow of this study can be seen </w:t>
+      </w:r>
+      <w:r>
+        <w:rPr>
+          <w:lang w:val="en-US"/>
+        </w:rPr>
+        <w:t>on</w:t>
+      </w:r>
+      <w:r>
+        <w:rPr>
+          <w:lang w:val="en-US"/>
+        </w:rPr>
+        <w:t xml:space="preserve"> </w:t>
+      </w:r>
+      <w:r>
+        <w:rPr>
+          <w:lang w:val="en-US"/>
+        </w:rPr>
+        <w:t>Figure 4.</w:t>
+      </w:r>
+    </w:p>
+    <w:p>
+      <w:pPr>
+        <w:spacing w:line="360" w:lineRule="auto"/>
+        <w:rPr>
+          <w:b/>
+          <w:caps/>
+          <w:lang w:val="en-US"/>
+        </w:rPr>
+      </w:pPr>
+      <w:r>
+        <w:rPr>
+          <w:noProof/>
+          <w:lang w:val="en-US"/>
+        </w:rPr>
+        <w:lastRenderedPageBreak/>
+        <w:drawing>
+          <wp:anchor distT="0" distB="0" distL="114300" distR="114300" simplePos="0" relativeHeight="251665408" behindDoc="0" locked="0" layoutInCell="1" allowOverlap="1" wp14:anchorId="2E1C26CD" wp14:editId="5876A78C">
+            <wp:simplePos x="0" y="0"/>
+            <wp:positionH relativeFrom="margin">
+              <wp:align>left</wp:align>
+            </wp:positionH>
+            <wp:positionV relativeFrom="paragraph">
+              <wp:posOffset>307975</wp:posOffset>
+            </wp:positionV>
+            <wp:extent cx="5514975" cy="3248025"/>
+            <wp:effectExtent l="0" t="0" r="9525" b="9525"/>
+            <wp:wrapTopAndBottom/>
+            <wp:docPr id="1669685607" name="Obraz 3"/>
+            <wp:cNvGraphicFramePr>
+              <a:graphicFrameLocks xmlns:a="http://schemas.openxmlformats.org/drawingml/2006/main" noChangeAspect="1"/>
+            </wp:cNvGraphicFramePr>
+            <a:graphic xmlns:a="http://schemas.openxmlformats.org/drawingml/2006/main">
+              <a:graphicData uri="http://schemas.openxmlformats.org/drawingml/2006/picture">
+                <pic:pic xmlns:pic="http://schemas.openxmlformats.org/drawingml/2006/picture">
+                  <pic:nvPicPr>
+                    <pic:cNvPr id="1669685607" name="Obraz 1669685607"/>
+                    <pic:cNvPicPr/>
+                  </pic:nvPicPr>
+                  <pic:blipFill>
+                    <a:blip r:embed="rId10">
                       <a:extLst>
                         <a:ext uri="{28A0092B-C50C-407E-A947-70E740481C1C}">
                           <a14:useLocalDpi xmlns:a14="http://schemas.microsoft.com/office/drawing/2010/main" val="0"/>
@@ -5109,7 +5885,7 @@
         <w:rPr>
           <w:lang w:val="en-US"/>
         </w:rPr>
-        <w:t>3</w:t>
+        <w:t>4</w:t>
       </w:r>
       <w:r>
         <w:rPr>
@@ -5169,6 +5945,19 @@
         <w:tabs>
           <w:tab w:val="left" w:pos="9458"/>
         </w:tabs>
+        <w:rPr>
+          <w:b/>
+          <w:caps/>
+          <w:lang w:val="en-US"/>
+        </w:rPr>
+      </w:pPr>
+    </w:p>
+    <w:p>
+      <w:pPr>
+        <w:pStyle w:val="Standard"/>
+        <w:tabs>
+          <w:tab w:val="left" w:pos="9458"/>
+        </w:tabs>
         <w:ind w:left="720" w:hanging="720"/>
         <w:jc w:val="center"/>
         <w:rPr>
@@ -5187,20 +5976,24 @@
         <w:ind w:left="720" w:hanging="720"/>
         <w:jc w:val="center"/>
         <w:rPr>
+          <w:sz w:val="20"/>
+          <w:szCs w:val="20"/>
+          <w:lang w:val="en-US"/>
+        </w:rPr>
+      </w:pPr>
+      <w:r>
+        <w:rPr>
           <w:b/>
           <w:caps/>
           <w:lang w:val="en-US"/>
         </w:rPr>
-      </w:pPr>
-    </w:p>
-    <w:p>
-      <w:pPr>
-        <w:pStyle w:val="Standard"/>
-        <w:tabs>
-          <w:tab w:val="left" w:pos="9458"/>
-        </w:tabs>
-        <w:ind w:left="720" w:hanging="720"/>
-        <w:jc w:val="center"/>
+        <w:t>CHAPTER IV. results</w:t>
+      </w:r>
+    </w:p>
+    <w:p>
+      <w:pPr>
+        <w:spacing w:line="360" w:lineRule="auto"/>
+        <w:jc w:val="both"/>
         <w:rPr>
           <w:b/>
           <w:caps/>
@@ -5210,26 +6003,14 @@
     </w:p>
     <w:p>
       <w:pPr>
-        <w:pStyle w:val="Standard"/>
-        <w:tabs>
-          <w:tab w:val="left" w:pos="9458"/>
-        </w:tabs>
-        <w:ind w:left="720" w:hanging="720"/>
-        <w:jc w:val="center"/>
-        <w:rPr>
-          <w:sz w:val="20"/>
-          <w:szCs w:val="20"/>
-          <w:lang w:val="en-US"/>
-        </w:rPr>
-      </w:pPr>
-      <w:r>
+        <w:spacing w:line="360" w:lineRule="auto"/>
+        <w:jc w:val="both"/>
         <w:rPr>
           <w:b/>
           <w:caps/>
           <w:lang w:val="en-US"/>
         </w:rPr>
-        <w:t>CHAPTER IV. results</w:t>
-      </w:r>
+      </w:pPr>
     </w:p>
     <w:p>
       <w:pPr>
@@ -5241,6 +6022,14 @@
           <w:lang w:val="en-US"/>
         </w:rPr>
       </w:pPr>
+      <w:r>
+        <w:rPr>
+          <w:b/>
+          <w:caps/>
+          <w:lang w:val="en-US"/>
+        </w:rPr>
+        <w:t>conclusion</w:t>
+      </w:r>
     </w:p>
     <w:p>
       <w:pPr>
@@ -5263,14 +6052,17 @@
           <w:lang w:val="en-US"/>
         </w:rPr>
       </w:pPr>
-      <w:r>
+    </w:p>
+    <w:p>
+      <w:pPr>
+        <w:spacing w:line="360" w:lineRule="auto"/>
+        <w:jc w:val="both"/>
         <w:rPr>
           <w:b/>
           <w:caps/>
           <w:lang w:val="en-US"/>
         </w:rPr>
-        <w:t>conclusion</w:t>
-      </w:r>
+      </w:pPr>
     </w:p>
     <w:p>
       <w:pPr>
@@ -5315,12 +6107,111 @@
           <w:lang w:val="en-US"/>
         </w:rPr>
       </w:pPr>
-      <w:r>
+    </w:p>
+    <w:p>
+      <w:pPr>
+        <w:spacing w:line="360" w:lineRule="auto"/>
+        <w:jc w:val="both"/>
         <w:rPr>
           <w:b/>
           <w:caps/>
           <w:lang w:val="en-US"/>
         </w:rPr>
+      </w:pPr>
+    </w:p>
+    <w:p>
+      <w:pPr>
+        <w:spacing w:line="360" w:lineRule="auto"/>
+        <w:jc w:val="both"/>
+        <w:rPr>
+          <w:b/>
+          <w:caps/>
+          <w:lang w:val="en-US"/>
+        </w:rPr>
+      </w:pPr>
+    </w:p>
+    <w:p>
+      <w:pPr>
+        <w:spacing w:line="360" w:lineRule="auto"/>
+        <w:jc w:val="both"/>
+        <w:rPr>
+          <w:b/>
+          <w:caps/>
+          <w:lang w:val="en-US"/>
+        </w:rPr>
+      </w:pPr>
+    </w:p>
+    <w:p>
+      <w:pPr>
+        <w:spacing w:line="360" w:lineRule="auto"/>
+        <w:jc w:val="both"/>
+        <w:rPr>
+          <w:b/>
+          <w:caps/>
+          <w:lang w:val="en-US"/>
+        </w:rPr>
+      </w:pPr>
+    </w:p>
+    <w:p>
+      <w:pPr>
+        <w:spacing w:line="360" w:lineRule="auto"/>
+        <w:jc w:val="both"/>
+        <w:rPr>
+          <w:b/>
+          <w:caps/>
+          <w:lang w:val="en-US"/>
+        </w:rPr>
+      </w:pPr>
+    </w:p>
+    <w:p>
+      <w:pPr>
+        <w:spacing w:line="360" w:lineRule="auto"/>
+        <w:jc w:val="both"/>
+        <w:rPr>
+          <w:b/>
+          <w:caps/>
+          <w:lang w:val="en-US"/>
+        </w:rPr>
+      </w:pPr>
+    </w:p>
+    <w:p>
+      <w:pPr>
+        <w:spacing w:line="360" w:lineRule="auto"/>
+        <w:jc w:val="both"/>
+        <w:rPr>
+          <w:b/>
+          <w:caps/>
+          <w:lang w:val="en-US"/>
+        </w:rPr>
+      </w:pPr>
+    </w:p>
+    <w:p>
+      <w:pPr>
+        <w:spacing w:line="360" w:lineRule="auto"/>
+        <w:jc w:val="both"/>
+        <w:rPr>
+          <w:b/>
+          <w:caps/>
+          <w:lang w:val="en-US"/>
+        </w:rPr>
+      </w:pPr>
+    </w:p>
+    <w:p>
+      <w:pPr>
+        <w:spacing w:line="360" w:lineRule="auto"/>
+        <w:jc w:val="both"/>
+        <w:rPr>
+          <w:b/>
+          <w:caps/>
+          <w:lang w:val="en-US"/>
+        </w:rPr>
+      </w:pPr>
+      <w:r>
+        <w:rPr>
+          <w:b/>
+          <w:caps/>
+          <w:lang w:val="en-US"/>
+        </w:rPr>
         <w:lastRenderedPageBreak/>
         <w:t>BIBLIOGRAPHY</w:t>
       </w:r>
@@ -5361,21 +6252,7 @@
         <w:rPr>
           <w:lang w:val="en-US"/>
         </w:rPr>
-        <w:t xml:space="preserve"> Wibowo, Y. (2020). Emotion Classification of Song Lyrics using Bidirectional LSTM Method with </w:t>
-      </w:r>
-      <w:proofErr w:type="spellStart"/>
-      <w:r>
-        <w:rPr>
-          <w:lang w:val="en-US"/>
-        </w:rPr>
-        <w:t>GloVe</w:t>
-      </w:r>
-      <w:proofErr w:type="spellEnd"/>
-      <w:r>
-        <w:rPr>
-          <w:lang w:val="en-US"/>
-        </w:rPr>
-        <w:t xml:space="preserve"> Word Representation Weighting. </w:t>
+        <w:t xml:space="preserve"> Wibowo, Y. (2020). Emotion Classification of Song Lyrics using Bidirectional LSTM Method with GloVe Word Representation Weighting. </w:t>
       </w:r>
       <w:r>
         <w:rPr>
@@ -5414,21 +6291,7 @@
         <w:rPr>
           <w:lang w:val="en-US"/>
         </w:rPr>
-        <w:t xml:space="preserve"> Moh, T. (2019). Mood Classification with Lyrics and </w:t>
-      </w:r>
-      <w:proofErr w:type="spellStart"/>
-      <w:r>
-        <w:rPr>
-          <w:lang w:val="en-US"/>
-        </w:rPr>
-        <w:t>ConvNets</w:t>
-      </w:r>
-      <w:proofErr w:type="spellEnd"/>
-      <w:r>
-        <w:rPr>
-          <w:lang w:val="en-US"/>
-        </w:rPr>
-        <w:t xml:space="preserve">. </w:t>
+        <w:t xml:space="preserve"> Moh, T. (2019). Mood Classification with Lyrics and ConvNets. </w:t>
       </w:r>
       <w:r>
         <w:rPr>
@@ -5500,21 +6363,7 @@
         <w:rPr>
           <w:lang w:val="en-US"/>
         </w:rPr>
-        <w:t xml:space="preserve">A circumplex model of affect, Journal </w:t>
-      </w:r>
-      <w:proofErr w:type="spellStart"/>
-      <w:r>
-        <w:rPr>
-          <w:lang w:val="en-US"/>
-        </w:rPr>
-        <w:t>ofPersonality</w:t>
-      </w:r>
-      <w:proofErr w:type="spellEnd"/>
-      <w:r>
-        <w:rPr>
-          <w:lang w:val="en-US"/>
-        </w:rPr>
-        <w:t xml:space="preserve"> and Social Psychology, vol. 39</w:t>
+        <w:t>A circumplex model of affect, Journal ofPersonality and Social Psychology, vol. 39</w:t>
       </w:r>
       <w:r>
         <w:rPr>
@@ -5570,33 +6419,11 @@
           <w:lang w:val="en-US"/>
         </w:rPr>
       </w:pPr>
-      <w:proofErr w:type="spellStart"/>
-      <w:r>
-        <w:rPr>
-          <w:lang w:val="en-US"/>
-        </w:rPr>
-        <w:t>Siriket</w:t>
-      </w:r>
-      <w:proofErr w:type="spellEnd"/>
-      <w:r>
-        <w:rPr>
-          <w:lang w:val="en-US"/>
-        </w:rPr>
-        <w:t xml:space="preserve"> K., Sa-</w:t>
-      </w:r>
-      <w:proofErr w:type="spellStart"/>
-      <w:r>
-        <w:rPr>
-          <w:lang w:val="en-US"/>
-        </w:rPr>
-        <w:t>ing</w:t>
-      </w:r>
-      <w:proofErr w:type="spellEnd"/>
-      <w:r>
-        <w:rPr>
-          <w:lang w:val="en-US"/>
-        </w:rPr>
-        <w:t xml:space="preserve"> V.</w:t>
+      <w:r>
+        <w:rPr>
+          <w:lang w:val="en-US"/>
+        </w:rPr>
+        <w:t>Siriket K., Sa-ing V.</w:t>
       </w:r>
       <w:r>
         <w:rPr>
@@ -5608,22 +6435,14 @@
         <w:rPr>
           <w:lang w:val="en-US"/>
         </w:rPr>
+        <w:t xml:space="preserve"> Khonthapagdee</w:t>
+      </w:r>
+      <w:r>
+        <w:rPr>
+          <w:lang w:val="en-US"/>
+        </w:rPr>
         <w:t xml:space="preserve"> </w:t>
       </w:r>
-      <w:proofErr w:type="spellStart"/>
-      <w:r>
-        <w:rPr>
-          <w:lang w:val="en-US"/>
-        </w:rPr>
-        <w:t>Khonthapagdee</w:t>
-      </w:r>
-      <w:proofErr w:type="spellEnd"/>
-      <w:r>
-        <w:rPr>
-          <w:lang w:val="en-US"/>
-        </w:rPr>
-        <w:t xml:space="preserve"> </w:t>
-      </w:r>
       <w:r>
         <w:rPr>
           <w:lang w:val="en-US"/>
@@ -5674,8 +6493,8 @@
       </w:r>
     </w:p>
     <w:sectPr>
-      <w:footerReference w:type="even" r:id="rId10"/>
-      <w:footerReference w:type="default" r:id="rId11"/>
+      <w:footerReference w:type="even" r:id="rId11"/>
+      <w:footerReference w:type="default" r:id="rId12"/>
       <w:pgSz w:w="11907" w:h="16840" w:code="9"/>
       <w:pgMar w:top="1418" w:right="1418" w:bottom="1418" w:left="1418" w:header="567" w:footer="708" w:gutter="0"/>
       <w:pgNumType w:start="0"/>

</xml_diff>